<commit_message>
Implementing Outline and Filled Rect classes
</commit_message>
<xml_diff>
--- a/Homework2Android/Homework2WriteupAsuiSp13.docx
+++ b/Homework2Android/Homework2WriteupAsuiSp13.docx
@@ -215,6 +215,7 @@
           <w:color w:val="000000"/>
           <w:sz w:val="27"/>
           <w:szCs w:val="27"/>
+          <w:highlight w:val="yellow"/>
         </w:rPr>
         <w:t>OutlineRect</w:t>
       </w:r>
@@ -250,6 +251,7 @@
           <w:color w:val="000000"/>
           <w:sz w:val="27"/>
           <w:szCs w:val="27"/>
+          <w:highlight w:val="yellow"/>
         </w:rPr>
         <w:t>FilledRect</w:t>
       </w:r>
@@ -284,8 +286,18 @@
           <w:color w:val="000000"/>
           <w:sz w:val="27"/>
           <w:szCs w:val="27"/>
-        </w:rPr>
-        <w:t>Line: draws a line of a given color and line thickness.</w:t>
+          <w:highlight w:val="yellow"/>
+        </w:rPr>
+        <w:t>Line</w:t>
+      </w:r>
+      <w:r>
+        <w:rPr>
+          <w:rFonts w:ascii="Times" w:eastAsia="Times New Roman" w:hAnsi="Times" w:cs="Times New Roman"/>
+          <w:color w:val="000000"/>
+          <w:sz w:val="27"/>
+          <w:szCs w:val="27"/>
+        </w:rPr>
+        <w:t>: draws a line of a given color and line thickness.</w:t>
       </w:r>
     </w:p>
     <w:p>
@@ -308,8 +320,18 @@
           <w:color w:val="000000"/>
           <w:sz w:val="27"/>
           <w:szCs w:val="27"/>
-        </w:rPr>
-        <w:t>Icon: draws an image.</w:t>
+          <w:highlight w:val="yellow"/>
+        </w:rPr>
+        <w:t>Icon</w:t>
+      </w:r>
+      <w:r>
+        <w:rPr>
+          <w:rFonts w:ascii="Times" w:eastAsia="Times New Roman" w:hAnsi="Times" w:cs="Times New Roman"/>
+          <w:color w:val="000000"/>
+          <w:sz w:val="27"/>
+          <w:szCs w:val="27"/>
+        </w:rPr>
+        <w:t>: draws an image.</w:t>
       </w:r>
     </w:p>
     <w:p>
@@ -332,8 +354,18 @@
           <w:color w:val="000000"/>
           <w:sz w:val="27"/>
           <w:szCs w:val="27"/>
-        </w:rPr>
-        <w:t>Text: draws a string with a given font and color.</w:t>
+          <w:highlight w:val="yellow"/>
+        </w:rPr>
+        <w:t>Text</w:t>
+      </w:r>
+      <w:r>
+        <w:rPr>
+          <w:rFonts w:ascii="Times" w:eastAsia="Times New Roman" w:hAnsi="Times" w:cs="Times New Roman"/>
+          <w:color w:val="000000"/>
+          <w:sz w:val="27"/>
+          <w:szCs w:val="27"/>
+        </w:rPr>
+        <w:t>: draws a string with a given font and color.</w:t>
       </w:r>
     </w:p>
     <w:p>
@@ -434,6 +466,7 @@
           <w:color w:val="000000"/>
           <w:sz w:val="20"/>
           <w:szCs w:val="20"/>
+          <w:highlight w:val="yellow"/>
         </w:rPr>
         <w:t>public</w:t>
       </w:r>
@@ -444,6 +477,7 @@
           <w:color w:val="000000"/>
           <w:sz w:val="20"/>
           <w:szCs w:val="20"/>
+          <w:highlight w:val="yellow"/>
         </w:rPr>
         <w:t xml:space="preserve"> </w:t>
       </w:r>
@@ -454,6 +488,7 @@
           <w:color w:val="000000"/>
           <w:sz w:val="20"/>
           <w:szCs w:val="20"/>
+          <w:highlight w:val="yellow"/>
         </w:rPr>
         <w:t>OutlineRect</w:t>
       </w:r>
@@ -464,6 +499,7 @@
           <w:color w:val="000000"/>
           <w:sz w:val="20"/>
           <w:szCs w:val="20"/>
+          <w:highlight w:val="yellow"/>
         </w:rPr>
         <w:t xml:space="preserve"> (</w:t>
       </w:r>
@@ -474,6 +510,7 @@
           <w:color w:val="000000"/>
           <w:sz w:val="20"/>
           <w:szCs w:val="20"/>
+          <w:highlight w:val="yellow"/>
         </w:rPr>
         <w:t>int</w:t>
       </w:r>
@@ -484,6 +521,7 @@
           <w:color w:val="000000"/>
           <w:sz w:val="20"/>
           <w:szCs w:val="20"/>
+          <w:highlight w:val="yellow"/>
         </w:rPr>
         <w:t xml:space="preserve"> x, </w:t>
       </w:r>
@@ -494,6 +532,7 @@
           <w:color w:val="000000"/>
           <w:sz w:val="20"/>
           <w:szCs w:val="20"/>
+          <w:highlight w:val="yellow"/>
         </w:rPr>
         <w:t>int</w:t>
       </w:r>
@@ -504,6 +543,7 @@
           <w:color w:val="000000"/>
           <w:sz w:val="20"/>
           <w:szCs w:val="20"/>
+          <w:highlight w:val="yellow"/>
         </w:rPr>
         <w:t xml:space="preserve"> y,             </w:t>
       </w:r>
@@ -513,6 +553,7 @@
           <w:color w:val="000000"/>
           <w:sz w:val="20"/>
           <w:szCs w:val="20"/>
+          <w:highlight w:val="yellow"/>
         </w:rPr>
         <w:tab/>
       </w:r>
@@ -522,6 +563,7 @@
           <w:color w:val="000000"/>
           <w:sz w:val="20"/>
           <w:szCs w:val="20"/>
+          <w:highlight w:val="yellow"/>
         </w:rPr>
         <w:tab/>
       </w:r>
@@ -532,6 +574,7 @@
           <w:color w:val="000000"/>
           <w:sz w:val="20"/>
           <w:szCs w:val="20"/>
+          <w:highlight w:val="yellow"/>
         </w:rPr>
         <w:t>int</w:t>
       </w:r>
@@ -542,6 +585,7 @@
           <w:color w:val="000000"/>
           <w:sz w:val="20"/>
           <w:szCs w:val="20"/>
+          <w:highlight w:val="yellow"/>
         </w:rPr>
         <w:t xml:space="preserve"> width, </w:t>
       </w:r>
@@ -552,6 +596,7 @@
           <w:color w:val="000000"/>
           <w:sz w:val="20"/>
           <w:szCs w:val="20"/>
+          <w:highlight w:val="yellow"/>
         </w:rPr>
         <w:t>int</w:t>
       </w:r>
@@ -562,6 +607,7 @@
           <w:color w:val="000000"/>
           <w:sz w:val="20"/>
           <w:szCs w:val="20"/>
+          <w:highlight w:val="yellow"/>
         </w:rPr>
         <w:t xml:space="preserve"> height,               </w:t>
       </w:r>
@@ -571,6 +617,7 @@
           <w:color w:val="000000"/>
           <w:sz w:val="20"/>
           <w:szCs w:val="20"/>
+          <w:highlight w:val="yellow"/>
         </w:rPr>
         <w:tab/>
       </w:r>
@@ -580,6 +627,7 @@
           <w:color w:val="000000"/>
           <w:sz w:val="20"/>
           <w:szCs w:val="20"/>
+          <w:highlight w:val="yellow"/>
         </w:rPr>
         <w:tab/>
         <w:t xml:space="preserve">*** color,               </w:t>
@@ -590,6 +638,7 @@
           <w:color w:val="000000"/>
           <w:sz w:val="20"/>
           <w:szCs w:val="20"/>
+          <w:highlight w:val="yellow"/>
         </w:rPr>
         <w:tab/>
       </w:r>
@@ -599,6 +648,7 @@
           <w:color w:val="000000"/>
           <w:sz w:val="20"/>
           <w:szCs w:val="20"/>
+          <w:highlight w:val="yellow"/>
         </w:rPr>
         <w:tab/>
       </w:r>
@@ -609,6 +659,7 @@
           <w:color w:val="000000"/>
           <w:sz w:val="20"/>
           <w:szCs w:val="20"/>
+          <w:highlight w:val="yellow"/>
         </w:rPr>
         <w:t>int</w:t>
       </w:r>
@@ -619,6 +670,7 @@
           <w:color w:val="000000"/>
           <w:sz w:val="20"/>
           <w:szCs w:val="20"/>
+          <w:highlight w:val="yellow"/>
         </w:rPr>
         <w:t xml:space="preserve"> </w:t>
       </w:r>
@@ -629,6 +681,7 @@
           <w:color w:val="000000"/>
           <w:sz w:val="20"/>
           <w:szCs w:val="20"/>
+          <w:highlight w:val="yellow"/>
         </w:rPr>
         <w:t>lineThickness</w:t>
       </w:r>
@@ -639,6 +692,7 @@
           <w:color w:val="000000"/>
           <w:sz w:val="20"/>
           <w:szCs w:val="20"/>
+          <w:highlight w:val="yellow"/>
         </w:rPr>
         <w:t xml:space="preserve">);  public </w:t>
       </w:r>
@@ -649,6 +703,7 @@
           <w:color w:val="000000"/>
           <w:sz w:val="20"/>
           <w:szCs w:val="20"/>
+          <w:highlight w:val="yellow"/>
         </w:rPr>
         <w:t>FilledRect</w:t>
       </w:r>
@@ -659,6 +714,7 @@
           <w:color w:val="000000"/>
           <w:sz w:val="20"/>
           <w:szCs w:val="20"/>
+          <w:highlight w:val="yellow"/>
         </w:rPr>
         <w:t xml:space="preserve"> (</w:t>
       </w:r>
@@ -669,6 +725,7 @@
           <w:color w:val="000000"/>
           <w:sz w:val="20"/>
           <w:szCs w:val="20"/>
+          <w:highlight w:val="yellow"/>
         </w:rPr>
         <w:t>int</w:t>
       </w:r>
@@ -679,6 +736,7 @@
           <w:color w:val="000000"/>
           <w:sz w:val="20"/>
           <w:szCs w:val="20"/>
+          <w:highlight w:val="yellow"/>
         </w:rPr>
         <w:t xml:space="preserve"> x, </w:t>
       </w:r>
@@ -689,6 +747,7 @@
           <w:color w:val="000000"/>
           <w:sz w:val="20"/>
           <w:szCs w:val="20"/>
+          <w:highlight w:val="yellow"/>
         </w:rPr>
         <w:t>int</w:t>
       </w:r>
@@ -699,6 +758,7 @@
           <w:color w:val="000000"/>
           <w:sz w:val="20"/>
           <w:szCs w:val="20"/>
+          <w:highlight w:val="yellow"/>
         </w:rPr>
         <w:t xml:space="preserve"> y,                     </w:t>
       </w:r>
@@ -709,6 +769,7 @@
           <w:color w:val="000000"/>
           <w:sz w:val="20"/>
           <w:szCs w:val="20"/>
+          <w:highlight w:val="yellow"/>
         </w:rPr>
         <w:t>int</w:t>
       </w:r>
@@ -719,6 +780,7 @@
           <w:color w:val="000000"/>
           <w:sz w:val="20"/>
           <w:szCs w:val="20"/>
+          <w:highlight w:val="yellow"/>
         </w:rPr>
         <w:t xml:space="preserve"> width, </w:t>
       </w:r>
@@ -729,6 +791,7 @@
           <w:color w:val="000000"/>
           <w:sz w:val="20"/>
           <w:szCs w:val="20"/>
+          <w:highlight w:val="yellow"/>
         </w:rPr>
         <w:t>int</w:t>
       </w:r>
@@ -739,6 +802,7 @@
           <w:color w:val="000000"/>
           <w:sz w:val="20"/>
           <w:szCs w:val="20"/>
+          <w:highlight w:val="yellow"/>
         </w:rPr>
         <w:t xml:space="preserve"> height,                      *** color);  public Line (</w:t>
       </w:r>
@@ -749,6 +813,7 @@
           <w:color w:val="000000"/>
           <w:sz w:val="20"/>
           <w:szCs w:val="20"/>
+          <w:highlight w:val="yellow"/>
         </w:rPr>
         <w:t>int</w:t>
       </w:r>
@@ -759,6 +824,7 @@
           <w:color w:val="000000"/>
           <w:sz w:val="20"/>
           <w:szCs w:val="20"/>
+          <w:highlight w:val="yellow"/>
         </w:rPr>
         <w:t xml:space="preserve"> x1, </w:t>
       </w:r>
@@ -769,6 +835,7 @@
           <w:color w:val="000000"/>
           <w:sz w:val="20"/>
           <w:szCs w:val="20"/>
+          <w:highlight w:val="yellow"/>
         </w:rPr>
         <w:t>int</w:t>
       </w:r>
@@ -779,6 +846,7 @@
           <w:color w:val="000000"/>
           <w:sz w:val="20"/>
           <w:szCs w:val="20"/>
+          <w:highlight w:val="yellow"/>
         </w:rPr>
         <w:t xml:space="preserve"> y1,              </w:t>
       </w:r>
@@ -789,6 +857,7 @@
           <w:color w:val="000000"/>
           <w:sz w:val="20"/>
           <w:szCs w:val="20"/>
+          <w:highlight w:val="yellow"/>
         </w:rPr>
         <w:t>int</w:t>
       </w:r>
@@ -799,6 +868,7 @@
           <w:color w:val="000000"/>
           <w:sz w:val="20"/>
           <w:szCs w:val="20"/>
+          <w:highlight w:val="yellow"/>
         </w:rPr>
         <w:t xml:space="preserve"> x2, </w:t>
       </w:r>
@@ -809,6 +879,7 @@
           <w:color w:val="000000"/>
           <w:sz w:val="20"/>
           <w:szCs w:val="20"/>
+          <w:highlight w:val="yellow"/>
         </w:rPr>
         <w:t>int</w:t>
       </w:r>
@@ -819,6 +890,7 @@
           <w:color w:val="000000"/>
           <w:sz w:val="20"/>
           <w:szCs w:val="20"/>
+          <w:highlight w:val="yellow"/>
         </w:rPr>
         <w:t xml:space="preserve"> y2,               *** color,              </w:t>
       </w:r>
@@ -829,6 +901,7 @@
           <w:color w:val="000000"/>
           <w:sz w:val="20"/>
           <w:szCs w:val="20"/>
+          <w:highlight w:val="yellow"/>
         </w:rPr>
         <w:t>int</w:t>
       </w:r>
@@ -839,6 +912,7 @@
           <w:color w:val="000000"/>
           <w:sz w:val="20"/>
           <w:szCs w:val="20"/>
+          <w:highlight w:val="yellow"/>
         </w:rPr>
         <w:t xml:space="preserve"> </w:t>
       </w:r>
@@ -849,6 +923,7 @@
           <w:color w:val="000000"/>
           <w:sz w:val="20"/>
           <w:szCs w:val="20"/>
+          <w:highlight w:val="yellow"/>
         </w:rPr>
         <w:t>lineThickness</w:t>
       </w:r>
@@ -859,6 +934,7 @@
           <w:color w:val="000000"/>
           <w:sz w:val="20"/>
           <w:szCs w:val="20"/>
+          <w:highlight w:val="yellow"/>
         </w:rPr>
         <w:t xml:space="preserve">);  public Icon (*** image,               </w:t>
       </w:r>
@@ -869,6 +945,7 @@
           <w:color w:val="000000"/>
           <w:sz w:val="20"/>
           <w:szCs w:val="20"/>
+          <w:highlight w:val="yellow"/>
         </w:rPr>
         <w:t>int</w:t>
       </w:r>
@@ -879,6 +956,7 @@
           <w:color w:val="000000"/>
           <w:sz w:val="20"/>
           <w:szCs w:val="20"/>
+          <w:highlight w:val="yellow"/>
         </w:rPr>
         <w:t xml:space="preserve"> x, </w:t>
       </w:r>
@@ -889,6 +967,7 @@
           <w:color w:val="000000"/>
           <w:sz w:val="20"/>
           <w:szCs w:val="20"/>
+          <w:highlight w:val="yellow"/>
         </w:rPr>
         <w:t>int</w:t>
       </w:r>
@@ -899,6 +978,7 @@
           <w:color w:val="000000"/>
           <w:sz w:val="20"/>
           <w:szCs w:val="20"/>
+          <w:highlight w:val="yellow"/>
         </w:rPr>
         <w:t xml:space="preserve"> y);  public Text (String text,              </w:t>
       </w:r>
@@ -909,6 +989,7 @@
           <w:color w:val="000000"/>
           <w:sz w:val="20"/>
           <w:szCs w:val="20"/>
+          <w:highlight w:val="yellow"/>
         </w:rPr>
         <w:t>int</w:t>
       </w:r>
@@ -919,6 +1000,7 @@
           <w:color w:val="000000"/>
           <w:sz w:val="20"/>
           <w:szCs w:val="20"/>
+          <w:highlight w:val="yellow"/>
         </w:rPr>
         <w:t xml:space="preserve"> x, </w:t>
       </w:r>
@@ -929,6 +1011,7 @@
           <w:color w:val="000000"/>
           <w:sz w:val="20"/>
           <w:szCs w:val="20"/>
+          <w:highlight w:val="yellow"/>
         </w:rPr>
         <w:t>int</w:t>
       </w:r>
@@ -939,6 +1022,7 @@
           <w:color w:val="000000"/>
           <w:sz w:val="20"/>
           <w:szCs w:val="20"/>
+          <w:highlight w:val="yellow"/>
         </w:rPr>
         <w:t xml:space="preserve"> y,              *** font, </w:t>
       </w:r>
@@ -948,6 +1032,7 @@
           <w:color w:val="000000"/>
           <w:sz w:val="20"/>
           <w:szCs w:val="20"/>
+          <w:highlight w:val="yellow"/>
         </w:rPr>
         <w:tab/>
         <w:t xml:space="preserve">/*Android only*/ </w:t>
@@ -959,6 +1044,7 @@
           <w:color w:val="000000"/>
           <w:sz w:val="20"/>
           <w:szCs w:val="20"/>
+          <w:highlight w:val="yellow"/>
         </w:rPr>
         <w:t>int</w:t>
       </w:r>
@@ -969,6 +1055,7 @@
           <w:color w:val="000000"/>
           <w:sz w:val="20"/>
           <w:szCs w:val="20"/>
+          <w:highlight w:val="yellow"/>
         </w:rPr>
         <w:t xml:space="preserve"> </w:t>
       </w:r>
@@ -979,6 +1066,7 @@
           <w:color w:val="000000"/>
           <w:sz w:val="20"/>
           <w:szCs w:val="20"/>
+          <w:highlight w:val="yellow"/>
         </w:rPr>
         <w:t>fontSize</w:t>
       </w:r>
@@ -989,6 +1077,7 @@
           <w:color w:val="000000"/>
           <w:sz w:val="20"/>
           <w:szCs w:val="20"/>
+          <w:highlight w:val="yellow"/>
         </w:rPr>
         <w:t>; //Swing has the size in the Font, but Android doesn't              *** color);</w:t>
       </w:r>
@@ -1353,7 +1442,17 @@
           <w:sz w:val="27"/>
           <w:szCs w:val="27"/>
         </w:rPr>
-        <w:t xml:space="preserve"> under Android. Note that since Android's Typeface does </w:t>
+        <w:t xml:space="preserve"> under </w:t>
+      </w:r>
+      <w:r>
+        <w:rPr>
+          <w:rFonts w:ascii="Times" w:hAnsi="Times" w:cs="Times New Roman"/>
+          <w:color w:val="000000"/>
+          <w:sz w:val="27"/>
+          <w:szCs w:val="27"/>
+          <w:highlight w:val="yellow"/>
+        </w:rPr>
+        <w:t>Android. Note that since Android's Typeface does </w:t>
       </w:r>
       <w:r>
         <w:rPr>
@@ -1363,6 +1462,7 @@
           <w:color w:val="000000"/>
           <w:sz w:val="27"/>
           <w:szCs w:val="27"/>
+          <w:highlight w:val="yellow"/>
         </w:rPr>
         <w:t>not</w:t>
       </w:r>
@@ -1372,8 +1472,20 @@
           <w:color w:val="000000"/>
           <w:sz w:val="27"/>
           <w:szCs w:val="27"/>
-        </w:rPr>
-        <w:t> include a size, we change the interface to creating a Text object to include an extra size parameter, but only under Android.</w:t>
+          <w:highlight w:val="yellow"/>
+        </w:rPr>
+        <w:t> include a size, we change the interface to creating a Text object to include an extra size parameter, but only under Android</w:t>
+      </w:r>
+      <w:bookmarkStart w:id="0" w:name="_GoBack"/>
+      <w:bookmarkEnd w:id="0"/>
+      <w:r>
+        <w:rPr>
+          <w:rFonts w:ascii="Times" w:hAnsi="Times" w:cs="Times New Roman"/>
+          <w:color w:val="000000"/>
+          <w:sz w:val="27"/>
+          <w:szCs w:val="27"/>
+        </w:rPr>
+        <w:t>.</w:t>
       </w:r>
     </w:p>
     <w:p>
@@ -1434,7 +1546,17 @@
           <w:sz w:val="27"/>
           <w:szCs w:val="27"/>
         </w:rPr>
-        <w:t xml:space="preserve">), each class should also support a default constructor with no parameters, that sets all the fields to an appropriate default value, e.g., public </w:t>
+        <w:t xml:space="preserve">), </w:t>
+      </w:r>
+      <w:r>
+        <w:rPr>
+          <w:rFonts w:ascii="Times" w:hAnsi="Times" w:cs="Times New Roman"/>
+          <w:color w:val="000000"/>
+          <w:sz w:val="27"/>
+          <w:szCs w:val="27"/>
+          <w:highlight w:val="yellow"/>
+        </w:rPr>
+        <w:t xml:space="preserve">each class should also support a default constructor with no parameters, that sets all the fields to an appropriate default value, e.g., public </w:t>
       </w:r>
       <w:proofErr w:type="spellStart"/>
       <w:proofErr w:type="gramStart"/>
@@ -1444,6 +1566,7 @@
           <w:color w:val="000000"/>
           <w:sz w:val="27"/>
           <w:szCs w:val="27"/>
+          <w:highlight w:val="yellow"/>
         </w:rPr>
         <w:t>OutlineRect</w:t>
       </w:r>
@@ -1454,6 +1577,7 @@
           <w:color w:val="000000"/>
           <w:sz w:val="27"/>
           <w:szCs w:val="27"/>
+          <w:highlight w:val="yellow"/>
         </w:rPr>
         <w:t>(</w:t>
       </w:r>
@@ -1464,6 +1588,7 @@
           <w:color w:val="000000"/>
           <w:sz w:val="27"/>
           <w:szCs w:val="27"/>
+          <w:highlight w:val="yellow"/>
         </w:rPr>
         <w:t>);</w:t>
       </w:r>
@@ -8542,7 +8667,7 @@
           <w:sz w:val="20"/>
           <w:szCs w:val="20"/>
         </w:rPr>
-        <w:pict>
+        <w:pict w14:anchorId="3FA91857">
           <v:rect id="_x0000_i1025" style="width:0;height:1.5pt" o:hralign="center" o:hrstd="t" o:hrnoshade="t" o:hr="t" fillcolor="black" stroked="f"/>
         </w:pict>
       </w:r>
@@ -8632,10 +8757,7 @@
         </w:rPr>
       </w:pPr>
     </w:p>
-    <w:p>
-      <w:bookmarkStart w:id="0" w:name="_GoBack"/>
-      <w:bookmarkEnd w:id="0"/>
-    </w:p>
+    <w:p/>
     <w:sectPr>
       <w:pgSz w:w="12240" w:h="15840"/>
       <w:pgMar w:top="1440" w:right="1800" w:bottom="1440" w:left="1800" w:header="720" w:footer="720" w:gutter="0"/>

</xml_diff>

<commit_message>
Implementing line and text
</commit_message>
<xml_diff>
--- a/Homework2Android/Homework2WriteupAsuiSp13.docx
+++ b/Homework2Android/Homework2WriteupAsuiSp13.docx
@@ -1450,7 +1450,6 @@
           <w:color w:val="000000"/>
           <w:sz w:val="27"/>
           <w:szCs w:val="27"/>
-          <w:highlight w:val="yellow"/>
         </w:rPr>
         <w:t>Android. Note that since Android's Typeface does </w:t>
       </w:r>
@@ -1462,7 +1461,6 @@
           <w:color w:val="000000"/>
           <w:sz w:val="27"/>
           <w:szCs w:val="27"/>
-          <w:highlight w:val="yellow"/>
         </w:rPr>
         <w:t>not</w:t>
       </w:r>
@@ -1472,12 +1470,9 @@
           <w:color w:val="000000"/>
           <w:sz w:val="27"/>
           <w:szCs w:val="27"/>
-          <w:highlight w:val="yellow"/>
         </w:rPr>
         <w:t> include a size, we change the interface to creating a Text object to include an extra size parameter, but only under Android</w:t>
       </w:r>
-      <w:bookmarkStart w:id="0" w:name="_GoBack"/>
-      <w:bookmarkEnd w:id="0"/>
       <w:r>
         <w:rPr>
           <w:rFonts w:ascii="Times" w:hAnsi="Times" w:cs="Times New Roman"/>
@@ -1680,6 +1675,7 @@
           <w:color w:val="000000"/>
           <w:sz w:val="27"/>
           <w:szCs w:val="27"/>
+          <w:highlight w:val="yellow"/>
         </w:rPr>
         <w:t>drawRect</w:t>
       </w:r>
@@ -1730,6 +1726,7 @@
           <w:color w:val="000000"/>
           <w:sz w:val="27"/>
           <w:szCs w:val="27"/>
+          <w:highlight w:val="yellow"/>
         </w:rPr>
         <w:t>fillRect</w:t>
       </w:r>
@@ -1790,6 +1787,7 @@
           <w:color w:val="000000"/>
           <w:sz w:val="27"/>
           <w:szCs w:val="27"/>
+          <w:highlight w:val="yellow"/>
         </w:rPr>
         <w:t>setStyle</w:t>
       </w:r>
@@ -1890,6 +1888,7 @@
           <w:color w:val="000000"/>
           <w:sz w:val="27"/>
           <w:szCs w:val="27"/>
+          <w:highlight w:val="yellow"/>
         </w:rPr>
         <w:t>x</w:t>
       </w:r>
@@ -1900,6 +1899,7 @@
           <w:color w:val="000000"/>
           <w:sz w:val="27"/>
           <w:szCs w:val="27"/>
+          <w:highlight w:val="yellow"/>
         </w:rPr>
         <w:t>,y</w:t>
       </w:r>
@@ -1911,6 +1911,7 @@
           <w:color w:val="000000"/>
           <w:sz w:val="27"/>
           <w:szCs w:val="27"/>
+          <w:highlight w:val="yellow"/>
         </w:rPr>
         <w:t>) point is the top-left corner of the of the object (so it is </w:t>
       </w:r>
@@ -1922,6 +1923,7 @@
           <w:color w:val="000000"/>
           <w:sz w:val="27"/>
           <w:szCs w:val="27"/>
+          <w:highlight w:val="yellow"/>
         </w:rPr>
         <w:t>inclusive</w:t>
       </w:r>
@@ -1931,6 +1933,7 @@
           <w:color w:val="000000"/>
           <w:sz w:val="27"/>
           <w:szCs w:val="27"/>
+          <w:highlight w:val="yellow"/>
         </w:rPr>
         <w:t>). For Line, (x1</w:t>
       </w:r>
@@ -1941,6 +1944,7 @@
           <w:color w:val="000000"/>
           <w:sz w:val="27"/>
           <w:szCs w:val="27"/>
+          <w:highlight w:val="yellow"/>
         </w:rPr>
         <w:t>,y1</w:t>
       </w:r>
@@ -1951,6 +1955,7 @@
           <w:color w:val="000000"/>
           <w:sz w:val="27"/>
           <w:szCs w:val="27"/>
+          <w:highlight w:val="yellow"/>
         </w:rPr>
         <w:t>) and (x2,y2) are the endpoints of the line. For Text, (</w:t>
       </w:r>
@@ -1961,6 +1966,7 @@
           <w:color w:val="000000"/>
           <w:sz w:val="27"/>
           <w:szCs w:val="27"/>
+          <w:highlight w:val="yellow"/>
         </w:rPr>
         <w:t>x</w:t>
       </w:r>
@@ -1971,6 +1977,7 @@
           <w:color w:val="000000"/>
           <w:sz w:val="27"/>
           <w:szCs w:val="27"/>
+          <w:highlight w:val="yellow"/>
         </w:rPr>
         <w:t>,y</w:t>
       </w:r>
@@ -1982,6 +1989,7 @@
           <w:color w:val="000000"/>
           <w:sz w:val="27"/>
           <w:szCs w:val="27"/>
+          <w:highlight w:val="yellow"/>
         </w:rPr>
         <w:t>) is the position of the first character's </w:t>
       </w:r>
@@ -1993,6 +2001,7 @@
           <w:color w:val="000000"/>
           <w:sz w:val="27"/>
           <w:szCs w:val="27"/>
+          <w:highlight w:val="yellow"/>
         </w:rPr>
         <w:t>baseline</w:t>
       </w:r>
@@ -2002,8 +2011,18 @@
           <w:color w:val="000000"/>
           <w:sz w:val="27"/>
           <w:szCs w:val="27"/>
-        </w:rPr>
-        <w:t>. </w:t>
+          <w:highlight w:val="yellow"/>
+        </w:rPr>
+        <w:t>.</w:t>
+      </w:r>
+      <w:r>
+        <w:rPr>
+          <w:rFonts w:ascii="Times" w:hAnsi="Times" w:cs="Times New Roman"/>
+          <w:color w:val="000000"/>
+          <w:sz w:val="27"/>
+          <w:szCs w:val="27"/>
+        </w:rPr>
+        <w:t> </w:t>
       </w:r>
     </w:p>
     <w:p>
@@ -2033,6 +2052,7 @@
           <w:color w:val="000000"/>
           <w:sz w:val="27"/>
           <w:szCs w:val="27"/>
+          <w:highlight w:val="yellow"/>
         </w:rPr>
         <w:t>get</w:t>
       </w:r>
@@ -2044,6 +2064,7 @@
           <w:color w:val="000000"/>
           <w:sz w:val="27"/>
           <w:szCs w:val="27"/>
+          <w:highlight w:val="yellow"/>
         </w:rPr>
         <w:t>Param</w:t>
       </w:r>
@@ -2074,6 +2095,7 @@
           <w:color w:val="000000"/>
           <w:sz w:val="27"/>
           <w:szCs w:val="27"/>
+          <w:highlight w:val="yellow"/>
         </w:rPr>
         <w:t>set</w:t>
       </w:r>
@@ -2085,6 +2107,7 @@
           <w:color w:val="000000"/>
           <w:sz w:val="27"/>
           <w:szCs w:val="27"/>
+          <w:highlight w:val="yellow"/>
         </w:rPr>
         <w:t>Param</w:t>
       </w:r>
@@ -2153,6 +2176,7 @@
           <w:color w:val="000000"/>
           <w:sz w:val="20"/>
           <w:szCs w:val="20"/>
+          <w:highlight w:val="yellow"/>
         </w:rPr>
         <w:t>public</w:t>
       </w:r>
@@ -2163,6 +2187,7 @@
           <w:color w:val="000000"/>
           <w:sz w:val="20"/>
           <w:szCs w:val="20"/>
+          <w:highlight w:val="yellow"/>
         </w:rPr>
         <w:t xml:space="preserve"> </w:t>
       </w:r>
@@ -2173,6 +2198,7 @@
           <w:color w:val="000000"/>
           <w:sz w:val="20"/>
           <w:szCs w:val="20"/>
+          <w:highlight w:val="yellow"/>
         </w:rPr>
         <w:t>int</w:t>
       </w:r>
@@ -2183,6 +2209,7 @@
           <w:color w:val="000000"/>
           <w:sz w:val="20"/>
           <w:szCs w:val="20"/>
+          <w:highlight w:val="yellow"/>
         </w:rPr>
         <w:t xml:space="preserve"> </w:t>
       </w:r>
@@ -2193,6 +2220,7 @@
           <w:color w:val="000000"/>
           <w:sz w:val="20"/>
           <w:szCs w:val="20"/>
+          <w:highlight w:val="yellow"/>
         </w:rPr>
         <w:t>getX</w:t>
       </w:r>
@@ -2203,6 +2231,7 @@
           <w:color w:val="000000"/>
           <w:sz w:val="20"/>
           <w:szCs w:val="20"/>
+          <w:highlight w:val="yellow"/>
         </w:rPr>
         <w:t xml:space="preserve"> (); public </w:t>
       </w:r>
@@ -2213,6 +2242,7 @@
           <w:color w:val="000000"/>
           <w:sz w:val="20"/>
           <w:szCs w:val="20"/>
+          <w:highlight w:val="yellow"/>
         </w:rPr>
         <w:t>int</w:t>
       </w:r>
@@ -2223,6 +2253,7 @@
           <w:color w:val="000000"/>
           <w:sz w:val="20"/>
           <w:szCs w:val="20"/>
+          <w:highlight w:val="yellow"/>
         </w:rPr>
         <w:t xml:space="preserve"> </w:t>
       </w:r>
@@ -2233,6 +2264,7 @@
           <w:color w:val="000000"/>
           <w:sz w:val="20"/>
           <w:szCs w:val="20"/>
+          <w:highlight w:val="yellow"/>
         </w:rPr>
         <w:t>getY</w:t>
       </w:r>
@@ -2243,6 +2275,7 @@
           <w:color w:val="000000"/>
           <w:sz w:val="20"/>
           <w:szCs w:val="20"/>
+          <w:highlight w:val="yellow"/>
         </w:rPr>
         <w:t xml:space="preserve"> (); public </w:t>
       </w:r>
@@ -2253,6 +2286,7 @@
           <w:color w:val="000000"/>
           <w:sz w:val="20"/>
           <w:szCs w:val="20"/>
+          <w:highlight w:val="yellow"/>
         </w:rPr>
         <w:t>int</w:t>
       </w:r>
@@ -2263,6 +2297,7 @@
           <w:color w:val="000000"/>
           <w:sz w:val="20"/>
           <w:szCs w:val="20"/>
+          <w:highlight w:val="yellow"/>
         </w:rPr>
         <w:t xml:space="preserve"> </w:t>
       </w:r>
@@ -2273,6 +2308,7 @@
           <w:color w:val="000000"/>
           <w:sz w:val="20"/>
           <w:szCs w:val="20"/>
+          <w:highlight w:val="yellow"/>
         </w:rPr>
         <w:t>getWidth</w:t>
       </w:r>
@@ -2283,6 +2319,7 @@
           <w:color w:val="000000"/>
           <w:sz w:val="20"/>
           <w:szCs w:val="20"/>
+          <w:highlight w:val="yellow"/>
         </w:rPr>
         <w:t xml:space="preserve"> (); public </w:t>
       </w:r>
@@ -2293,6 +2330,7 @@
           <w:color w:val="000000"/>
           <w:sz w:val="20"/>
           <w:szCs w:val="20"/>
+          <w:highlight w:val="yellow"/>
         </w:rPr>
         <w:t>int</w:t>
       </w:r>
@@ -2303,6 +2341,7 @@
           <w:color w:val="000000"/>
           <w:sz w:val="20"/>
           <w:szCs w:val="20"/>
+          <w:highlight w:val="yellow"/>
         </w:rPr>
         <w:t xml:space="preserve"> </w:t>
       </w:r>
@@ -2313,6 +2352,7 @@
           <w:color w:val="000000"/>
           <w:sz w:val="20"/>
           <w:szCs w:val="20"/>
+          <w:highlight w:val="yellow"/>
         </w:rPr>
         <w:t>getHeight</w:t>
       </w:r>
@@ -2323,6 +2363,7 @@
           <w:color w:val="000000"/>
           <w:sz w:val="20"/>
           <w:szCs w:val="20"/>
+          <w:highlight w:val="yellow"/>
         </w:rPr>
         <w:t xml:space="preserve"> (); public *** </w:t>
       </w:r>
@@ -2333,6 +2374,7 @@
           <w:color w:val="000000"/>
           <w:sz w:val="20"/>
           <w:szCs w:val="20"/>
+          <w:highlight w:val="yellow"/>
         </w:rPr>
         <w:t>getColor</w:t>
       </w:r>
@@ -2343,6 +2385,7 @@
           <w:color w:val="000000"/>
           <w:sz w:val="20"/>
           <w:szCs w:val="20"/>
+          <w:highlight w:val="yellow"/>
         </w:rPr>
         <w:t xml:space="preserve"> ();  // returns a </w:t>
       </w:r>
@@ -2353,6 +2396,7 @@
           <w:color w:val="000000"/>
           <w:sz w:val="20"/>
           <w:szCs w:val="20"/>
+          <w:highlight w:val="yellow"/>
         </w:rPr>
         <w:t>java.awt.Color</w:t>
       </w:r>
@@ -2363,6 +2407,7 @@
           <w:color w:val="000000"/>
           <w:sz w:val="20"/>
           <w:szCs w:val="20"/>
+          <w:highlight w:val="yellow"/>
         </w:rPr>
         <w:t xml:space="preserve"> under Swing/</w:t>
       </w:r>
@@ -2373,6 +2418,7 @@
           <w:color w:val="000000"/>
           <w:sz w:val="20"/>
           <w:szCs w:val="20"/>
+          <w:highlight w:val="yellow"/>
         </w:rPr>
         <w:t>awt</w:t>
       </w:r>
@@ -2383,6 +2429,7 @@
           <w:color w:val="000000"/>
           <w:sz w:val="20"/>
           <w:szCs w:val="20"/>
+          <w:highlight w:val="yellow"/>
         </w:rPr>
         <w:t xml:space="preserve"> or else an </w:t>
       </w:r>
@@ -2393,6 +2440,7 @@
           <w:color w:val="000000"/>
           <w:sz w:val="20"/>
           <w:szCs w:val="20"/>
+          <w:highlight w:val="yellow"/>
         </w:rPr>
         <w:t>int</w:t>
       </w:r>
@@ -2403,6 +2451,7 @@
           <w:color w:val="000000"/>
           <w:sz w:val="20"/>
           <w:szCs w:val="20"/>
+          <w:highlight w:val="yellow"/>
         </w:rPr>
         <w:t xml:space="preserve"> under Android.  </w:t>
       </w:r>
@@ -2413,6 +2462,7 @@
           <w:color w:val="000000"/>
           <w:sz w:val="20"/>
           <w:szCs w:val="20"/>
+          <w:highlight w:val="yellow"/>
         </w:rPr>
         <w:t>public</w:t>
       </w:r>
@@ -2423,6 +2473,7 @@
           <w:color w:val="000000"/>
           <w:sz w:val="20"/>
           <w:szCs w:val="20"/>
+          <w:highlight w:val="yellow"/>
         </w:rPr>
         <w:t xml:space="preserve"> </w:t>
       </w:r>
@@ -2433,6 +2484,7 @@
           <w:color w:val="000000"/>
           <w:sz w:val="20"/>
           <w:szCs w:val="20"/>
+          <w:highlight w:val="yellow"/>
         </w:rPr>
         <w:t>int</w:t>
       </w:r>
@@ -2443,6 +2495,7 @@
           <w:color w:val="000000"/>
           <w:sz w:val="20"/>
           <w:szCs w:val="20"/>
+          <w:highlight w:val="yellow"/>
         </w:rPr>
         <w:t xml:space="preserve"> </w:t>
       </w:r>
@@ -2453,6 +2506,7 @@
           <w:color w:val="000000"/>
           <w:sz w:val="20"/>
           <w:szCs w:val="20"/>
+          <w:highlight w:val="yellow"/>
         </w:rPr>
         <w:t>getLineThickness</w:t>
       </w:r>
@@ -2463,6 +2517,7 @@
           <w:color w:val="000000"/>
           <w:sz w:val="20"/>
           <w:szCs w:val="20"/>
+          <w:highlight w:val="yellow"/>
         </w:rPr>
         <w:t xml:space="preserve"> ();  public void </w:t>
       </w:r>
@@ -2473,6 +2528,7 @@
           <w:color w:val="000000"/>
           <w:sz w:val="20"/>
           <w:szCs w:val="20"/>
+          <w:highlight w:val="yellow"/>
         </w:rPr>
         <w:t>setX</w:t>
       </w:r>
@@ -2483,6 +2539,7 @@
           <w:color w:val="000000"/>
           <w:sz w:val="20"/>
           <w:szCs w:val="20"/>
+          <w:highlight w:val="yellow"/>
         </w:rPr>
         <w:t xml:space="preserve"> (</w:t>
       </w:r>
@@ -2493,6 +2550,7 @@
           <w:color w:val="000000"/>
           <w:sz w:val="20"/>
           <w:szCs w:val="20"/>
+          <w:highlight w:val="yellow"/>
         </w:rPr>
         <w:t>int</w:t>
       </w:r>
@@ -2503,6 +2561,7 @@
           <w:color w:val="000000"/>
           <w:sz w:val="20"/>
           <w:szCs w:val="20"/>
+          <w:highlight w:val="yellow"/>
         </w:rPr>
         <w:t xml:space="preserve"> </w:t>
       </w:r>
@@ -2513,6 +2572,7 @@
           <w:color w:val="000000"/>
           <w:sz w:val="20"/>
           <w:szCs w:val="20"/>
+          <w:highlight w:val="yellow"/>
         </w:rPr>
         <w:t>newX</w:t>
       </w:r>
@@ -2523,6 +2583,7 @@
           <w:color w:val="000000"/>
           <w:sz w:val="20"/>
           <w:szCs w:val="20"/>
+          <w:highlight w:val="yellow"/>
         </w:rPr>
         <w:t xml:space="preserve">); public void </w:t>
       </w:r>
@@ -2533,6 +2594,7 @@
           <w:color w:val="000000"/>
           <w:sz w:val="20"/>
           <w:szCs w:val="20"/>
+          <w:highlight w:val="yellow"/>
         </w:rPr>
         <w:t>setY</w:t>
       </w:r>
@@ -2543,6 +2605,7 @@
           <w:color w:val="000000"/>
           <w:sz w:val="20"/>
           <w:szCs w:val="20"/>
+          <w:highlight w:val="yellow"/>
         </w:rPr>
         <w:t xml:space="preserve"> (</w:t>
       </w:r>
@@ -2553,6 +2616,7 @@
           <w:color w:val="000000"/>
           <w:sz w:val="20"/>
           <w:szCs w:val="20"/>
+          <w:highlight w:val="yellow"/>
         </w:rPr>
         <w:t>int</w:t>
       </w:r>
@@ -2563,6 +2627,7 @@
           <w:color w:val="000000"/>
           <w:sz w:val="20"/>
           <w:szCs w:val="20"/>
+          <w:highlight w:val="yellow"/>
         </w:rPr>
         <w:t xml:space="preserve"> </w:t>
       </w:r>
@@ -2573,6 +2638,7 @@
           <w:color w:val="000000"/>
           <w:sz w:val="20"/>
           <w:szCs w:val="20"/>
+          <w:highlight w:val="yellow"/>
         </w:rPr>
         <w:t>newY</w:t>
       </w:r>
@@ -2583,6 +2649,7 @@
           <w:color w:val="000000"/>
           <w:sz w:val="20"/>
           <w:szCs w:val="20"/>
+          <w:highlight w:val="yellow"/>
         </w:rPr>
         <w:t xml:space="preserve">); public void </w:t>
       </w:r>
@@ -2593,6 +2660,7 @@
           <w:color w:val="000000"/>
           <w:sz w:val="20"/>
           <w:szCs w:val="20"/>
+          <w:highlight w:val="yellow"/>
         </w:rPr>
         <w:t>setWidth</w:t>
       </w:r>
@@ -2603,6 +2671,7 @@
           <w:color w:val="000000"/>
           <w:sz w:val="20"/>
           <w:szCs w:val="20"/>
+          <w:highlight w:val="yellow"/>
         </w:rPr>
         <w:t xml:space="preserve"> (</w:t>
       </w:r>
@@ -2613,6 +2682,7 @@
           <w:color w:val="000000"/>
           <w:sz w:val="20"/>
           <w:szCs w:val="20"/>
+          <w:highlight w:val="yellow"/>
         </w:rPr>
         <w:t>int</w:t>
       </w:r>
@@ -2623,6 +2693,7 @@
           <w:color w:val="000000"/>
           <w:sz w:val="20"/>
           <w:szCs w:val="20"/>
+          <w:highlight w:val="yellow"/>
         </w:rPr>
         <w:t xml:space="preserve"> </w:t>
       </w:r>
@@ -2633,6 +2704,7 @@
           <w:color w:val="000000"/>
           <w:sz w:val="20"/>
           <w:szCs w:val="20"/>
+          <w:highlight w:val="yellow"/>
         </w:rPr>
         <w:t>newWidth</w:t>
       </w:r>
@@ -2643,6 +2715,7 @@
           <w:color w:val="000000"/>
           <w:sz w:val="20"/>
           <w:szCs w:val="20"/>
+          <w:highlight w:val="yellow"/>
         </w:rPr>
         <w:t xml:space="preserve">); public void </w:t>
       </w:r>
@@ -2653,6 +2726,7 @@
           <w:color w:val="000000"/>
           <w:sz w:val="20"/>
           <w:szCs w:val="20"/>
+          <w:highlight w:val="yellow"/>
         </w:rPr>
         <w:t>setHeight</w:t>
       </w:r>
@@ -2663,6 +2737,7 @@
           <w:color w:val="000000"/>
           <w:sz w:val="20"/>
           <w:szCs w:val="20"/>
+          <w:highlight w:val="yellow"/>
         </w:rPr>
         <w:t xml:space="preserve"> (</w:t>
       </w:r>
@@ -2673,6 +2748,7 @@
           <w:color w:val="000000"/>
           <w:sz w:val="20"/>
           <w:szCs w:val="20"/>
+          <w:highlight w:val="yellow"/>
         </w:rPr>
         <w:t>int</w:t>
       </w:r>
@@ -2683,6 +2759,7 @@
           <w:color w:val="000000"/>
           <w:sz w:val="20"/>
           <w:szCs w:val="20"/>
+          <w:highlight w:val="yellow"/>
         </w:rPr>
         <w:t xml:space="preserve"> </w:t>
       </w:r>
@@ -2693,6 +2770,7 @@
           <w:color w:val="000000"/>
           <w:sz w:val="20"/>
           <w:szCs w:val="20"/>
+          <w:highlight w:val="yellow"/>
         </w:rPr>
         <w:t>newHeight</w:t>
       </w:r>
@@ -2703,6 +2781,7 @@
           <w:color w:val="000000"/>
           <w:sz w:val="20"/>
           <w:szCs w:val="20"/>
+          <w:highlight w:val="yellow"/>
         </w:rPr>
         <w:t xml:space="preserve">); public void </w:t>
       </w:r>
@@ -2713,6 +2792,7 @@
           <w:color w:val="000000"/>
           <w:sz w:val="20"/>
           <w:szCs w:val="20"/>
+          <w:highlight w:val="yellow"/>
         </w:rPr>
         <w:t>setColor</w:t>
       </w:r>
@@ -2723,6 +2803,7 @@
           <w:color w:val="000000"/>
           <w:sz w:val="20"/>
           <w:szCs w:val="20"/>
+          <w:highlight w:val="yellow"/>
         </w:rPr>
         <w:t xml:space="preserve"> (*** </w:t>
       </w:r>
@@ -2733,6 +2814,7 @@
           <w:color w:val="000000"/>
           <w:sz w:val="20"/>
           <w:szCs w:val="20"/>
+          <w:highlight w:val="yellow"/>
         </w:rPr>
         <w:t>newColor</w:t>
       </w:r>
@@ -2743,6 +2825,7 @@
           <w:color w:val="000000"/>
           <w:sz w:val="20"/>
           <w:szCs w:val="20"/>
+          <w:highlight w:val="yellow"/>
         </w:rPr>
         <w:t xml:space="preserve">); // takes a </w:t>
       </w:r>
@@ -2753,6 +2836,7 @@
           <w:color w:val="000000"/>
           <w:sz w:val="20"/>
           <w:szCs w:val="20"/>
+          <w:highlight w:val="yellow"/>
         </w:rPr>
         <w:t>java.awt.Color</w:t>
       </w:r>
@@ -2763,6 +2847,7 @@
           <w:color w:val="000000"/>
           <w:sz w:val="20"/>
           <w:szCs w:val="20"/>
+          <w:highlight w:val="yellow"/>
         </w:rPr>
         <w:t xml:space="preserve"> under Swing/</w:t>
       </w:r>
@@ -2773,6 +2858,7 @@
           <w:color w:val="000000"/>
           <w:sz w:val="20"/>
           <w:szCs w:val="20"/>
+          <w:highlight w:val="yellow"/>
         </w:rPr>
         <w:t>awt</w:t>
       </w:r>
@@ -2783,6 +2869,7 @@
           <w:color w:val="000000"/>
           <w:sz w:val="20"/>
           <w:szCs w:val="20"/>
+          <w:highlight w:val="yellow"/>
         </w:rPr>
         <w:t xml:space="preserve"> or else an </w:t>
       </w:r>
@@ -2793,6 +2880,7 @@
           <w:color w:val="000000"/>
           <w:sz w:val="20"/>
           <w:szCs w:val="20"/>
+          <w:highlight w:val="yellow"/>
         </w:rPr>
         <w:t>int</w:t>
       </w:r>
@@ -2803,6 +2891,7 @@
           <w:color w:val="000000"/>
           <w:sz w:val="20"/>
           <w:szCs w:val="20"/>
+          <w:highlight w:val="yellow"/>
         </w:rPr>
         <w:t xml:space="preserve"> under Android. </w:t>
       </w:r>
@@ -2813,6 +2902,7 @@
           <w:color w:val="000000"/>
           <w:sz w:val="20"/>
           <w:szCs w:val="20"/>
+          <w:highlight w:val="yellow"/>
         </w:rPr>
         <w:t>public</w:t>
       </w:r>
@@ -2823,6 +2913,7 @@
           <w:color w:val="000000"/>
           <w:sz w:val="20"/>
           <w:szCs w:val="20"/>
+          <w:highlight w:val="yellow"/>
         </w:rPr>
         <w:t xml:space="preserve"> void </w:t>
       </w:r>
@@ -2833,6 +2924,7 @@
           <w:color w:val="000000"/>
           <w:sz w:val="20"/>
           <w:szCs w:val="20"/>
+          <w:highlight w:val="yellow"/>
         </w:rPr>
         <w:t>setLineThickness</w:t>
       </w:r>
@@ -2843,6 +2935,7 @@
           <w:color w:val="000000"/>
           <w:sz w:val="20"/>
           <w:szCs w:val="20"/>
+          <w:highlight w:val="yellow"/>
         </w:rPr>
         <w:t xml:space="preserve"> (</w:t>
       </w:r>
@@ -2853,6 +2946,7 @@
           <w:color w:val="000000"/>
           <w:sz w:val="20"/>
           <w:szCs w:val="20"/>
+          <w:highlight w:val="yellow"/>
         </w:rPr>
         <w:t>int</w:t>
       </w:r>
@@ -2863,6 +2957,7 @@
           <w:color w:val="000000"/>
           <w:sz w:val="20"/>
           <w:szCs w:val="20"/>
+          <w:highlight w:val="yellow"/>
         </w:rPr>
         <w:t xml:space="preserve"> </w:t>
       </w:r>
@@ -2873,6 +2968,7 @@
           <w:color w:val="000000"/>
           <w:sz w:val="20"/>
           <w:szCs w:val="20"/>
+          <w:highlight w:val="yellow"/>
         </w:rPr>
         <w:t>newLineThickness</w:t>
       </w:r>
@@ -2883,6 +2979,7 @@
           <w:color w:val="000000"/>
           <w:sz w:val="20"/>
           <w:szCs w:val="20"/>
+          <w:highlight w:val="yellow"/>
         </w:rPr>
         <w:t>);</w:t>
       </w:r>
@@ -3492,7 +3589,45 @@
           <w:sz w:val="27"/>
           <w:szCs w:val="27"/>
         </w:rPr>
-        <w:t>() draws the graphical object on a drawing surface, clipped to the specified clipping shape (usually a rectangle -- unless you implement rotations, discussed below), which will be in the coordinate system of the group that the graphical object is in (see below). (The clipping shape is in the coordinate system of the group's container). Note that users of this API will </w:t>
+        <w:t xml:space="preserve">() draws the graphical object on a drawing surface, </w:t>
+      </w:r>
+      <w:r>
+        <w:rPr>
+          <w:rFonts w:ascii="Times" w:hAnsi="Times" w:cs="Times New Roman"/>
+          <w:color w:val="000000"/>
+          <w:sz w:val="27"/>
+          <w:szCs w:val="27"/>
+          <w:highlight w:val="yellow"/>
+        </w:rPr>
+        <w:t>clipped to the specified clipping shape (usually a rectangle -- unless you implement rotations, discussed below),</w:t>
+      </w:r>
+      <w:r>
+        <w:rPr>
+          <w:rFonts w:ascii="Times" w:hAnsi="Times" w:cs="Times New Roman"/>
+          <w:color w:val="000000"/>
+          <w:sz w:val="27"/>
+          <w:szCs w:val="27"/>
+        </w:rPr>
+        <w:t xml:space="preserve"> which will be in the coordinate system of the group that the graphical object is in (see below). </w:t>
+      </w:r>
+      <w:r>
+        <w:rPr>
+          <w:rFonts w:ascii="Times" w:hAnsi="Times" w:cs="Times New Roman"/>
+          <w:color w:val="000000"/>
+          <w:sz w:val="27"/>
+          <w:szCs w:val="27"/>
+          <w:highlight w:val="yellow"/>
+        </w:rPr>
+        <w:t>(The clipping shape is in the coordinate system of the group's container)</w:t>
+      </w:r>
+      <w:r>
+        <w:rPr>
+          <w:rFonts w:ascii="Times" w:hAnsi="Times" w:cs="Times New Roman"/>
+          <w:color w:val="000000"/>
+          <w:sz w:val="27"/>
+          <w:szCs w:val="27"/>
+        </w:rPr>
+        <w:t>. Note that users of this API will </w:t>
       </w:r>
       <w:r>
         <w:rPr>
@@ -4199,6 +4334,7 @@
           <w:color w:val="000000"/>
           <w:sz w:val="27"/>
           <w:szCs w:val="27"/>
+          <w:highlight w:val="yellow"/>
         </w:rPr>
         <w:t>moveTo</w:t>
       </w:r>
@@ -4210,6 +4346,7 @@
           <w:color w:val="000000"/>
           <w:sz w:val="27"/>
           <w:szCs w:val="27"/>
+          <w:highlight w:val="yellow"/>
         </w:rPr>
         <w:t>() moves the graphical object so that the top-left corner of its bounding box is at (</w:t>
       </w:r>
@@ -4220,6 +4357,7 @@
           <w:color w:val="000000"/>
           <w:sz w:val="27"/>
           <w:szCs w:val="27"/>
+          <w:highlight w:val="yellow"/>
         </w:rPr>
         <w:t>x,y</w:t>
       </w:r>
@@ -4230,8 +4368,18 @@
           <w:color w:val="000000"/>
           <w:sz w:val="27"/>
           <w:szCs w:val="27"/>
-        </w:rPr>
-        <w:t xml:space="preserve">). You have to determine how this affects the coordinates of the underlying graphical object. Calling </w:t>
+          <w:highlight w:val="yellow"/>
+        </w:rPr>
+        <w:t>).</w:t>
+      </w:r>
+      <w:r>
+        <w:rPr>
+          <w:rFonts w:ascii="Times" w:hAnsi="Times" w:cs="Times New Roman"/>
+          <w:color w:val="000000"/>
+          <w:sz w:val="27"/>
+          <w:szCs w:val="27"/>
+        </w:rPr>
+        <w:t xml:space="preserve"> You have to determine how this affects the coordinates of the underlying graphical object. Calling </w:t>
       </w:r>
       <w:proofErr w:type="spellStart"/>
       <w:proofErr w:type="gramStart"/>
@@ -4283,6 +4431,7 @@
           <w:color w:val="000000"/>
           <w:sz w:val="27"/>
           <w:szCs w:val="27"/>
+          <w:highlight w:val="yellow"/>
         </w:rPr>
         <w:t>getGroup</w:t>
       </w:r>
@@ -4294,6 +4443,7 @@
           <w:color w:val="000000"/>
           <w:sz w:val="27"/>
           <w:szCs w:val="27"/>
+          <w:highlight w:val="yellow"/>
         </w:rPr>
         <w:t xml:space="preserve">() and </w:t>
       </w:r>
@@ -4304,6 +4454,7 @@
           <w:color w:val="000000"/>
           <w:sz w:val="27"/>
           <w:szCs w:val="27"/>
+          <w:highlight w:val="yellow"/>
         </w:rPr>
         <w:t>setGroup</w:t>
       </w:r>
@@ -4314,8 +4465,18 @@
           <w:color w:val="000000"/>
           <w:sz w:val="27"/>
           <w:szCs w:val="27"/>
-        </w:rPr>
-        <w:t xml:space="preserve">() get and set the group to which the graphical object belongs. If the object doesn't belong to a group, </w:t>
+          <w:highlight w:val="yellow"/>
+        </w:rPr>
+        <w:t>() get and set the group to which the graphical object belongs.</w:t>
+      </w:r>
+      <w:r>
+        <w:rPr>
+          <w:rFonts w:ascii="Times" w:hAnsi="Times" w:cs="Times New Roman"/>
+          <w:color w:val="000000"/>
+          <w:sz w:val="27"/>
+          <w:szCs w:val="27"/>
+        </w:rPr>
+        <w:t xml:space="preserve"> If the object doesn't belong to a group, </w:t>
       </w:r>
       <w:proofErr w:type="spellStart"/>
       <w:proofErr w:type="gramStart"/>
@@ -5895,7 +6056,27 @@
           <w:sz w:val="27"/>
           <w:szCs w:val="27"/>
         </w:rPr>
-        <w:t xml:space="preserve">) on the child. If one attempts to add an object to more than one group, this should raise an exception. </w:t>
+        <w:t xml:space="preserve">) on the child. If one attempts to add an object to more than one group, this should raise an </w:t>
+      </w:r>
+      <w:bookmarkStart w:id="0" w:name="_GoBack"/>
+      <w:r>
+        <w:rPr>
+          <w:rFonts w:ascii="Times" w:hAnsi="Times" w:cs="Times New Roman"/>
+          <w:color w:val="000000"/>
+          <w:sz w:val="27"/>
+          <w:szCs w:val="27"/>
+        </w:rPr>
+        <w:t>exception</w:t>
+      </w:r>
+      <w:bookmarkEnd w:id="0"/>
+      <w:r>
+        <w:rPr>
+          <w:rFonts w:ascii="Times" w:hAnsi="Times" w:cs="Times New Roman"/>
+          <w:color w:val="000000"/>
+          <w:sz w:val="27"/>
+          <w:szCs w:val="27"/>
+        </w:rPr>
+        <w:t xml:space="preserve">. </w:t>
       </w:r>
       <w:proofErr w:type="spellStart"/>
       <w:proofErr w:type="gramStart"/>
@@ -6087,6 +6268,7 @@
           <w:color w:val="000000"/>
           <w:sz w:val="27"/>
           <w:szCs w:val="27"/>
+          <w:highlight w:val="yellow"/>
         </w:rPr>
         <w:t>damage</w:t>
       </w:r>
@@ -6097,6 +6279,7 @@
           <w:color w:val="000000"/>
           <w:sz w:val="27"/>
           <w:szCs w:val="27"/>
+          <w:highlight w:val="yellow"/>
         </w:rPr>
         <w:t xml:space="preserve">() collects rectangles that need to be redrawn. When a graphical object changes, it should call the </w:t>
       </w:r>
@@ -6107,6 +6290,7 @@
           <w:color w:val="000000"/>
           <w:sz w:val="27"/>
           <w:szCs w:val="27"/>
+          <w:highlight w:val="yellow"/>
         </w:rPr>
         <w:t>damage(</w:t>
       </w:r>
@@ -6117,6 +6301,7 @@
           <w:color w:val="000000"/>
           <w:sz w:val="27"/>
           <w:szCs w:val="27"/>
+          <w:highlight w:val="yellow"/>
         </w:rPr>
         <w:t xml:space="preserve">) method of the group it belongs to, passing its old bounding box and its new bounding box if it has moved. If a group object is part of another group object, it should propagate the damaged rectangle up to its parent group. The next time </w:t>
       </w:r>
@@ -6127,6 +6312,7 @@
           <w:color w:val="000000"/>
           <w:sz w:val="27"/>
           <w:szCs w:val="27"/>
+          <w:highlight w:val="yellow"/>
         </w:rPr>
         <w:t>draw(</w:t>
       </w:r>
@@ -6137,8 +6323,18 @@
           <w:color w:val="000000"/>
           <w:sz w:val="27"/>
           <w:szCs w:val="27"/>
-        </w:rPr>
-        <w:t>) is called on the group, it should call draw() on all children. Note that objects should </w:t>
+          <w:highlight w:val="yellow"/>
+        </w:rPr>
+        <w:t>) is called on the group, it should call draw() on all children.</w:t>
+      </w:r>
+      <w:r>
+        <w:rPr>
+          <w:rFonts w:ascii="Times" w:hAnsi="Times" w:cs="Times New Roman"/>
+          <w:color w:val="000000"/>
+          <w:sz w:val="27"/>
+          <w:szCs w:val="27"/>
+        </w:rPr>
+        <w:t> Note that objects should </w:t>
       </w:r>
       <w:r>
         <w:rPr>

</xml_diff>

<commit_message>
Adding save and restore to draw calls on graphicsalobjects
</commit_message>
<xml_diff>
--- a/Homework2Android/Homework2WriteupAsuiSp13.docx
+++ b/Homework2Android/Homework2WriteupAsuiSp13.docx
@@ -215,7 +215,6 @@
           <w:color w:val="000000"/>
           <w:sz w:val="27"/>
           <w:szCs w:val="27"/>
-          <w:highlight w:val="yellow"/>
         </w:rPr>
         <w:t>OutlineRect</w:t>
       </w:r>
@@ -251,7 +250,6 @@
           <w:color w:val="000000"/>
           <w:sz w:val="27"/>
           <w:szCs w:val="27"/>
-          <w:highlight w:val="yellow"/>
         </w:rPr>
         <w:t>FilledRect</w:t>
       </w:r>
@@ -286,7 +284,6 @@
           <w:color w:val="000000"/>
           <w:sz w:val="27"/>
           <w:szCs w:val="27"/>
-          <w:highlight w:val="yellow"/>
         </w:rPr>
         <w:t>Line</w:t>
       </w:r>
@@ -320,7 +317,6 @@
           <w:color w:val="000000"/>
           <w:sz w:val="27"/>
           <w:szCs w:val="27"/>
-          <w:highlight w:val="yellow"/>
         </w:rPr>
         <w:t>Icon</w:t>
       </w:r>
@@ -354,7 +350,6 @@
           <w:color w:val="000000"/>
           <w:sz w:val="27"/>
           <w:szCs w:val="27"/>
-          <w:highlight w:val="yellow"/>
         </w:rPr>
         <w:t>Text</w:t>
       </w:r>
@@ -466,7 +461,6 @@
           <w:color w:val="000000"/>
           <w:sz w:val="20"/>
           <w:szCs w:val="20"/>
-          <w:highlight w:val="yellow"/>
         </w:rPr>
         <w:t>public</w:t>
       </w:r>
@@ -477,7 +471,6 @@
           <w:color w:val="000000"/>
           <w:sz w:val="20"/>
           <w:szCs w:val="20"/>
-          <w:highlight w:val="yellow"/>
         </w:rPr>
         <w:t xml:space="preserve"> </w:t>
       </w:r>
@@ -488,7 +481,6 @@
           <w:color w:val="000000"/>
           <w:sz w:val="20"/>
           <w:szCs w:val="20"/>
-          <w:highlight w:val="yellow"/>
         </w:rPr>
         <w:t>OutlineRect</w:t>
       </w:r>
@@ -499,7 +491,6 @@
           <w:color w:val="000000"/>
           <w:sz w:val="20"/>
           <w:szCs w:val="20"/>
-          <w:highlight w:val="yellow"/>
         </w:rPr>
         <w:t xml:space="preserve"> (</w:t>
       </w:r>
@@ -510,7 +501,6 @@
           <w:color w:val="000000"/>
           <w:sz w:val="20"/>
           <w:szCs w:val="20"/>
-          <w:highlight w:val="yellow"/>
         </w:rPr>
         <w:t>int</w:t>
       </w:r>
@@ -521,7 +511,6 @@
           <w:color w:val="000000"/>
           <w:sz w:val="20"/>
           <w:szCs w:val="20"/>
-          <w:highlight w:val="yellow"/>
         </w:rPr>
         <w:t xml:space="preserve"> x, </w:t>
       </w:r>
@@ -532,7 +521,6 @@
           <w:color w:val="000000"/>
           <w:sz w:val="20"/>
           <w:szCs w:val="20"/>
-          <w:highlight w:val="yellow"/>
         </w:rPr>
         <w:t>int</w:t>
       </w:r>
@@ -543,7 +531,6 @@
           <w:color w:val="000000"/>
           <w:sz w:val="20"/>
           <w:szCs w:val="20"/>
-          <w:highlight w:val="yellow"/>
         </w:rPr>
         <w:t xml:space="preserve"> y,             </w:t>
       </w:r>
@@ -553,7 +540,6 @@
           <w:color w:val="000000"/>
           <w:sz w:val="20"/>
           <w:szCs w:val="20"/>
-          <w:highlight w:val="yellow"/>
         </w:rPr>
         <w:tab/>
       </w:r>
@@ -563,7 +549,6 @@
           <w:color w:val="000000"/>
           <w:sz w:val="20"/>
           <w:szCs w:val="20"/>
-          <w:highlight w:val="yellow"/>
         </w:rPr>
         <w:tab/>
       </w:r>
@@ -574,7 +559,6 @@
           <w:color w:val="000000"/>
           <w:sz w:val="20"/>
           <w:szCs w:val="20"/>
-          <w:highlight w:val="yellow"/>
         </w:rPr>
         <w:t>int</w:t>
       </w:r>
@@ -585,7 +569,6 @@
           <w:color w:val="000000"/>
           <w:sz w:val="20"/>
           <w:szCs w:val="20"/>
-          <w:highlight w:val="yellow"/>
         </w:rPr>
         <w:t xml:space="preserve"> width, </w:t>
       </w:r>
@@ -596,7 +579,6 @@
           <w:color w:val="000000"/>
           <w:sz w:val="20"/>
           <w:szCs w:val="20"/>
-          <w:highlight w:val="yellow"/>
         </w:rPr>
         <w:t>int</w:t>
       </w:r>
@@ -607,7 +589,6 @@
           <w:color w:val="000000"/>
           <w:sz w:val="20"/>
           <w:szCs w:val="20"/>
-          <w:highlight w:val="yellow"/>
         </w:rPr>
         <w:t xml:space="preserve"> height,               </w:t>
       </w:r>
@@ -617,7 +598,6 @@
           <w:color w:val="000000"/>
           <w:sz w:val="20"/>
           <w:szCs w:val="20"/>
-          <w:highlight w:val="yellow"/>
         </w:rPr>
         <w:tab/>
       </w:r>
@@ -627,7 +607,6 @@
           <w:color w:val="000000"/>
           <w:sz w:val="20"/>
           <w:szCs w:val="20"/>
-          <w:highlight w:val="yellow"/>
         </w:rPr>
         <w:tab/>
         <w:t xml:space="preserve">*** color,               </w:t>
@@ -638,7 +617,6 @@
           <w:color w:val="000000"/>
           <w:sz w:val="20"/>
           <w:szCs w:val="20"/>
-          <w:highlight w:val="yellow"/>
         </w:rPr>
         <w:tab/>
       </w:r>
@@ -648,7 +626,6 @@
           <w:color w:val="000000"/>
           <w:sz w:val="20"/>
           <w:szCs w:val="20"/>
-          <w:highlight w:val="yellow"/>
         </w:rPr>
         <w:tab/>
       </w:r>
@@ -659,7 +636,6 @@
           <w:color w:val="000000"/>
           <w:sz w:val="20"/>
           <w:szCs w:val="20"/>
-          <w:highlight w:val="yellow"/>
         </w:rPr>
         <w:t>int</w:t>
       </w:r>
@@ -670,7 +646,6 @@
           <w:color w:val="000000"/>
           <w:sz w:val="20"/>
           <w:szCs w:val="20"/>
-          <w:highlight w:val="yellow"/>
         </w:rPr>
         <w:t xml:space="preserve"> </w:t>
       </w:r>
@@ -681,7 +656,6 @@
           <w:color w:val="000000"/>
           <w:sz w:val="20"/>
           <w:szCs w:val="20"/>
-          <w:highlight w:val="yellow"/>
         </w:rPr>
         <w:t>lineThickness</w:t>
       </w:r>
@@ -692,7 +666,6 @@
           <w:color w:val="000000"/>
           <w:sz w:val="20"/>
           <w:szCs w:val="20"/>
-          <w:highlight w:val="yellow"/>
         </w:rPr>
         <w:t xml:space="preserve">);  public </w:t>
       </w:r>
@@ -703,7 +676,6 @@
           <w:color w:val="000000"/>
           <w:sz w:val="20"/>
           <w:szCs w:val="20"/>
-          <w:highlight w:val="yellow"/>
         </w:rPr>
         <w:t>FilledRect</w:t>
       </w:r>
@@ -714,7 +686,6 @@
           <w:color w:val="000000"/>
           <w:sz w:val="20"/>
           <w:szCs w:val="20"/>
-          <w:highlight w:val="yellow"/>
         </w:rPr>
         <w:t xml:space="preserve"> (</w:t>
       </w:r>
@@ -725,7 +696,6 @@
           <w:color w:val="000000"/>
           <w:sz w:val="20"/>
           <w:szCs w:val="20"/>
-          <w:highlight w:val="yellow"/>
         </w:rPr>
         <w:t>int</w:t>
       </w:r>
@@ -736,7 +706,6 @@
           <w:color w:val="000000"/>
           <w:sz w:val="20"/>
           <w:szCs w:val="20"/>
-          <w:highlight w:val="yellow"/>
         </w:rPr>
         <w:t xml:space="preserve"> x, </w:t>
       </w:r>
@@ -747,7 +716,6 @@
           <w:color w:val="000000"/>
           <w:sz w:val="20"/>
           <w:szCs w:val="20"/>
-          <w:highlight w:val="yellow"/>
         </w:rPr>
         <w:t>int</w:t>
       </w:r>
@@ -758,7 +726,6 @@
           <w:color w:val="000000"/>
           <w:sz w:val="20"/>
           <w:szCs w:val="20"/>
-          <w:highlight w:val="yellow"/>
         </w:rPr>
         <w:t xml:space="preserve"> y,                     </w:t>
       </w:r>
@@ -769,7 +736,6 @@
           <w:color w:val="000000"/>
           <w:sz w:val="20"/>
           <w:szCs w:val="20"/>
-          <w:highlight w:val="yellow"/>
         </w:rPr>
         <w:t>int</w:t>
       </w:r>
@@ -780,7 +746,6 @@
           <w:color w:val="000000"/>
           <w:sz w:val="20"/>
           <w:szCs w:val="20"/>
-          <w:highlight w:val="yellow"/>
         </w:rPr>
         <w:t xml:space="preserve"> width, </w:t>
       </w:r>
@@ -791,7 +756,6 @@
           <w:color w:val="000000"/>
           <w:sz w:val="20"/>
           <w:szCs w:val="20"/>
-          <w:highlight w:val="yellow"/>
         </w:rPr>
         <w:t>int</w:t>
       </w:r>
@@ -802,7 +766,6 @@
           <w:color w:val="000000"/>
           <w:sz w:val="20"/>
           <w:szCs w:val="20"/>
-          <w:highlight w:val="yellow"/>
         </w:rPr>
         <w:t xml:space="preserve"> height,                      *** color);  public Line (</w:t>
       </w:r>
@@ -813,7 +776,6 @@
           <w:color w:val="000000"/>
           <w:sz w:val="20"/>
           <w:szCs w:val="20"/>
-          <w:highlight w:val="yellow"/>
         </w:rPr>
         <w:t>int</w:t>
       </w:r>
@@ -824,7 +786,6 @@
           <w:color w:val="000000"/>
           <w:sz w:val="20"/>
           <w:szCs w:val="20"/>
-          <w:highlight w:val="yellow"/>
         </w:rPr>
         <w:t xml:space="preserve"> x1, </w:t>
       </w:r>
@@ -835,7 +796,6 @@
           <w:color w:val="000000"/>
           <w:sz w:val="20"/>
           <w:szCs w:val="20"/>
-          <w:highlight w:val="yellow"/>
         </w:rPr>
         <w:t>int</w:t>
       </w:r>
@@ -846,7 +806,6 @@
           <w:color w:val="000000"/>
           <w:sz w:val="20"/>
           <w:szCs w:val="20"/>
-          <w:highlight w:val="yellow"/>
         </w:rPr>
         <w:t xml:space="preserve"> y1,              </w:t>
       </w:r>
@@ -857,7 +816,6 @@
           <w:color w:val="000000"/>
           <w:sz w:val="20"/>
           <w:szCs w:val="20"/>
-          <w:highlight w:val="yellow"/>
         </w:rPr>
         <w:t>int</w:t>
       </w:r>
@@ -868,7 +826,6 @@
           <w:color w:val="000000"/>
           <w:sz w:val="20"/>
           <w:szCs w:val="20"/>
-          <w:highlight w:val="yellow"/>
         </w:rPr>
         <w:t xml:space="preserve"> x2, </w:t>
       </w:r>
@@ -879,7 +836,6 @@
           <w:color w:val="000000"/>
           <w:sz w:val="20"/>
           <w:szCs w:val="20"/>
-          <w:highlight w:val="yellow"/>
         </w:rPr>
         <w:t>int</w:t>
       </w:r>
@@ -890,7 +846,6 @@
           <w:color w:val="000000"/>
           <w:sz w:val="20"/>
           <w:szCs w:val="20"/>
-          <w:highlight w:val="yellow"/>
         </w:rPr>
         <w:t xml:space="preserve"> y2,               *** color,              </w:t>
       </w:r>
@@ -901,7 +856,6 @@
           <w:color w:val="000000"/>
           <w:sz w:val="20"/>
           <w:szCs w:val="20"/>
-          <w:highlight w:val="yellow"/>
         </w:rPr>
         <w:t>int</w:t>
       </w:r>
@@ -912,7 +866,6 @@
           <w:color w:val="000000"/>
           <w:sz w:val="20"/>
           <w:szCs w:val="20"/>
-          <w:highlight w:val="yellow"/>
         </w:rPr>
         <w:t xml:space="preserve"> </w:t>
       </w:r>
@@ -923,7 +876,6 @@
           <w:color w:val="000000"/>
           <w:sz w:val="20"/>
           <w:szCs w:val="20"/>
-          <w:highlight w:val="yellow"/>
         </w:rPr>
         <w:t>lineThickness</w:t>
       </w:r>
@@ -934,7 +886,6 @@
           <w:color w:val="000000"/>
           <w:sz w:val="20"/>
           <w:szCs w:val="20"/>
-          <w:highlight w:val="yellow"/>
         </w:rPr>
         <w:t xml:space="preserve">);  public Icon (*** image,               </w:t>
       </w:r>
@@ -945,7 +896,6 @@
           <w:color w:val="000000"/>
           <w:sz w:val="20"/>
           <w:szCs w:val="20"/>
-          <w:highlight w:val="yellow"/>
         </w:rPr>
         <w:t>int</w:t>
       </w:r>
@@ -956,7 +906,6 @@
           <w:color w:val="000000"/>
           <w:sz w:val="20"/>
           <w:szCs w:val="20"/>
-          <w:highlight w:val="yellow"/>
         </w:rPr>
         <w:t xml:space="preserve"> x, </w:t>
       </w:r>
@@ -967,7 +916,6 @@
           <w:color w:val="000000"/>
           <w:sz w:val="20"/>
           <w:szCs w:val="20"/>
-          <w:highlight w:val="yellow"/>
         </w:rPr>
         <w:t>int</w:t>
       </w:r>
@@ -978,7 +926,6 @@
           <w:color w:val="000000"/>
           <w:sz w:val="20"/>
           <w:szCs w:val="20"/>
-          <w:highlight w:val="yellow"/>
         </w:rPr>
         <w:t xml:space="preserve"> y);  public Text (String text,              </w:t>
       </w:r>
@@ -989,7 +936,6 @@
           <w:color w:val="000000"/>
           <w:sz w:val="20"/>
           <w:szCs w:val="20"/>
-          <w:highlight w:val="yellow"/>
         </w:rPr>
         <w:t>int</w:t>
       </w:r>
@@ -1000,7 +946,6 @@
           <w:color w:val="000000"/>
           <w:sz w:val="20"/>
           <w:szCs w:val="20"/>
-          <w:highlight w:val="yellow"/>
         </w:rPr>
         <w:t xml:space="preserve"> x, </w:t>
       </w:r>
@@ -1011,7 +956,6 @@
           <w:color w:val="000000"/>
           <w:sz w:val="20"/>
           <w:szCs w:val="20"/>
-          <w:highlight w:val="yellow"/>
         </w:rPr>
         <w:t>int</w:t>
       </w:r>
@@ -1022,7 +966,6 @@
           <w:color w:val="000000"/>
           <w:sz w:val="20"/>
           <w:szCs w:val="20"/>
-          <w:highlight w:val="yellow"/>
         </w:rPr>
         <w:t xml:space="preserve"> y,              *** font, </w:t>
       </w:r>
@@ -1032,7 +975,6 @@
           <w:color w:val="000000"/>
           <w:sz w:val="20"/>
           <w:szCs w:val="20"/>
-          <w:highlight w:val="yellow"/>
         </w:rPr>
         <w:tab/>
         <w:t xml:space="preserve">/*Android only*/ </w:t>
@@ -1044,7 +986,6 @@
           <w:color w:val="000000"/>
           <w:sz w:val="20"/>
           <w:szCs w:val="20"/>
-          <w:highlight w:val="yellow"/>
         </w:rPr>
         <w:t>int</w:t>
       </w:r>
@@ -1055,7 +996,6 @@
           <w:color w:val="000000"/>
           <w:sz w:val="20"/>
           <w:szCs w:val="20"/>
-          <w:highlight w:val="yellow"/>
         </w:rPr>
         <w:t xml:space="preserve"> </w:t>
       </w:r>
@@ -1066,7 +1006,6 @@
           <w:color w:val="000000"/>
           <w:sz w:val="20"/>
           <w:szCs w:val="20"/>
-          <w:highlight w:val="yellow"/>
         </w:rPr>
         <w:t>fontSize</w:t>
       </w:r>
@@ -1077,7 +1016,6 @@
           <w:color w:val="000000"/>
           <w:sz w:val="20"/>
           <w:szCs w:val="20"/>
-          <w:highlight w:val="yellow"/>
         </w:rPr>
         <w:t>; //Swing has the size in the Font, but Android doesn't              *** color);</w:t>
       </w:r>
@@ -1549,7 +1487,6 @@
           <w:color w:val="000000"/>
           <w:sz w:val="27"/>
           <w:szCs w:val="27"/>
-          <w:highlight w:val="yellow"/>
         </w:rPr>
         <w:t xml:space="preserve">each class should also support a default constructor with no parameters, that sets all the fields to an appropriate default value, e.g., public </w:t>
       </w:r>
@@ -1561,7 +1498,6 @@
           <w:color w:val="000000"/>
           <w:sz w:val="27"/>
           <w:szCs w:val="27"/>
-          <w:highlight w:val="yellow"/>
         </w:rPr>
         <w:t>OutlineRect</w:t>
       </w:r>
@@ -1572,7 +1508,6 @@
           <w:color w:val="000000"/>
           <w:sz w:val="27"/>
           <w:szCs w:val="27"/>
-          <w:highlight w:val="yellow"/>
         </w:rPr>
         <w:t>(</w:t>
       </w:r>
@@ -1583,7 +1518,6 @@
           <w:color w:val="000000"/>
           <w:sz w:val="27"/>
           <w:szCs w:val="27"/>
-          <w:highlight w:val="yellow"/>
         </w:rPr>
         <w:t>);</w:t>
       </w:r>
@@ -1675,7 +1609,6 @@
           <w:color w:val="000000"/>
           <w:sz w:val="27"/>
           <w:szCs w:val="27"/>
-          <w:highlight w:val="yellow"/>
         </w:rPr>
         <w:t>drawRect</w:t>
       </w:r>
@@ -1726,7 +1659,6 @@
           <w:color w:val="000000"/>
           <w:sz w:val="27"/>
           <w:szCs w:val="27"/>
-          <w:highlight w:val="yellow"/>
         </w:rPr>
         <w:t>fillRect</w:t>
       </w:r>
@@ -1787,7 +1719,6 @@
           <w:color w:val="000000"/>
           <w:sz w:val="27"/>
           <w:szCs w:val="27"/>
-          <w:highlight w:val="yellow"/>
         </w:rPr>
         <w:t>setStyle</w:t>
       </w:r>
@@ -1888,7 +1819,6 @@
           <w:color w:val="000000"/>
           <w:sz w:val="27"/>
           <w:szCs w:val="27"/>
-          <w:highlight w:val="yellow"/>
         </w:rPr>
         <w:t>x</w:t>
       </w:r>
@@ -1899,7 +1829,6 @@
           <w:color w:val="000000"/>
           <w:sz w:val="27"/>
           <w:szCs w:val="27"/>
-          <w:highlight w:val="yellow"/>
         </w:rPr>
         <w:t>,y</w:t>
       </w:r>
@@ -1911,7 +1840,6 @@
           <w:color w:val="000000"/>
           <w:sz w:val="27"/>
           <w:szCs w:val="27"/>
-          <w:highlight w:val="yellow"/>
         </w:rPr>
         <w:t>) point is the top-left corner of the of the object (so it is </w:t>
       </w:r>
@@ -1923,7 +1851,6 @@
           <w:color w:val="000000"/>
           <w:sz w:val="27"/>
           <w:szCs w:val="27"/>
-          <w:highlight w:val="yellow"/>
         </w:rPr>
         <w:t>inclusive</w:t>
       </w:r>
@@ -1933,7 +1860,6 @@
           <w:color w:val="000000"/>
           <w:sz w:val="27"/>
           <w:szCs w:val="27"/>
-          <w:highlight w:val="yellow"/>
         </w:rPr>
         <w:t>). For Line, (x1</w:t>
       </w:r>
@@ -1944,7 +1870,6 @@
           <w:color w:val="000000"/>
           <w:sz w:val="27"/>
           <w:szCs w:val="27"/>
-          <w:highlight w:val="yellow"/>
         </w:rPr>
         <w:t>,y1</w:t>
       </w:r>
@@ -1955,7 +1880,6 @@
           <w:color w:val="000000"/>
           <w:sz w:val="27"/>
           <w:szCs w:val="27"/>
-          <w:highlight w:val="yellow"/>
         </w:rPr>
         <w:t>) and (x2,y2) are the endpoints of the line. For Text, (</w:t>
       </w:r>
@@ -1966,7 +1890,6 @@
           <w:color w:val="000000"/>
           <w:sz w:val="27"/>
           <w:szCs w:val="27"/>
-          <w:highlight w:val="yellow"/>
         </w:rPr>
         <w:t>x</w:t>
       </w:r>
@@ -1977,7 +1900,6 @@
           <w:color w:val="000000"/>
           <w:sz w:val="27"/>
           <w:szCs w:val="27"/>
-          <w:highlight w:val="yellow"/>
         </w:rPr>
         <w:t>,y</w:t>
       </w:r>
@@ -1989,7 +1911,6 @@
           <w:color w:val="000000"/>
           <w:sz w:val="27"/>
           <w:szCs w:val="27"/>
-          <w:highlight w:val="yellow"/>
         </w:rPr>
         <w:t>) is the position of the first character's </w:t>
       </w:r>
@@ -2001,7 +1922,6 @@
           <w:color w:val="000000"/>
           <w:sz w:val="27"/>
           <w:szCs w:val="27"/>
-          <w:highlight w:val="yellow"/>
         </w:rPr>
         <w:t>baseline</w:t>
       </w:r>
@@ -2011,7 +1931,6 @@
           <w:color w:val="000000"/>
           <w:sz w:val="27"/>
           <w:szCs w:val="27"/>
-          <w:highlight w:val="yellow"/>
         </w:rPr>
         <w:t>.</w:t>
       </w:r>
@@ -2052,7 +1971,6 @@
           <w:color w:val="000000"/>
           <w:sz w:val="27"/>
           <w:szCs w:val="27"/>
-          <w:highlight w:val="yellow"/>
         </w:rPr>
         <w:t>get</w:t>
       </w:r>
@@ -2064,7 +1982,6 @@
           <w:color w:val="000000"/>
           <w:sz w:val="27"/>
           <w:szCs w:val="27"/>
-          <w:highlight w:val="yellow"/>
         </w:rPr>
         <w:t>Param</w:t>
       </w:r>
@@ -2095,7 +2012,6 @@
           <w:color w:val="000000"/>
           <w:sz w:val="27"/>
           <w:szCs w:val="27"/>
-          <w:highlight w:val="yellow"/>
         </w:rPr>
         <w:t>set</w:t>
       </w:r>
@@ -2107,7 +2023,6 @@
           <w:color w:val="000000"/>
           <w:sz w:val="27"/>
           <w:szCs w:val="27"/>
-          <w:highlight w:val="yellow"/>
         </w:rPr>
         <w:t>Param</w:t>
       </w:r>
@@ -2176,7 +2091,6 @@
           <w:color w:val="000000"/>
           <w:sz w:val="20"/>
           <w:szCs w:val="20"/>
-          <w:highlight w:val="yellow"/>
         </w:rPr>
         <w:t>public</w:t>
       </w:r>
@@ -2187,7 +2101,6 @@
           <w:color w:val="000000"/>
           <w:sz w:val="20"/>
           <w:szCs w:val="20"/>
-          <w:highlight w:val="yellow"/>
         </w:rPr>
         <w:t xml:space="preserve"> </w:t>
       </w:r>
@@ -2198,7 +2111,6 @@
           <w:color w:val="000000"/>
           <w:sz w:val="20"/>
           <w:szCs w:val="20"/>
-          <w:highlight w:val="yellow"/>
         </w:rPr>
         <w:t>int</w:t>
       </w:r>
@@ -2209,7 +2121,6 @@
           <w:color w:val="000000"/>
           <w:sz w:val="20"/>
           <w:szCs w:val="20"/>
-          <w:highlight w:val="yellow"/>
         </w:rPr>
         <w:t xml:space="preserve"> </w:t>
       </w:r>
@@ -2220,7 +2131,6 @@
           <w:color w:val="000000"/>
           <w:sz w:val="20"/>
           <w:szCs w:val="20"/>
-          <w:highlight w:val="yellow"/>
         </w:rPr>
         <w:t>getX</w:t>
       </w:r>
@@ -2231,7 +2141,6 @@
           <w:color w:val="000000"/>
           <w:sz w:val="20"/>
           <w:szCs w:val="20"/>
-          <w:highlight w:val="yellow"/>
         </w:rPr>
         <w:t xml:space="preserve"> (); public </w:t>
       </w:r>
@@ -2242,7 +2151,6 @@
           <w:color w:val="000000"/>
           <w:sz w:val="20"/>
           <w:szCs w:val="20"/>
-          <w:highlight w:val="yellow"/>
         </w:rPr>
         <w:t>int</w:t>
       </w:r>
@@ -2253,7 +2161,6 @@
           <w:color w:val="000000"/>
           <w:sz w:val="20"/>
           <w:szCs w:val="20"/>
-          <w:highlight w:val="yellow"/>
         </w:rPr>
         <w:t xml:space="preserve"> </w:t>
       </w:r>
@@ -2264,7 +2171,6 @@
           <w:color w:val="000000"/>
           <w:sz w:val="20"/>
           <w:szCs w:val="20"/>
-          <w:highlight w:val="yellow"/>
         </w:rPr>
         <w:t>getY</w:t>
       </w:r>
@@ -2275,7 +2181,6 @@
           <w:color w:val="000000"/>
           <w:sz w:val="20"/>
           <w:szCs w:val="20"/>
-          <w:highlight w:val="yellow"/>
         </w:rPr>
         <w:t xml:space="preserve"> (); public </w:t>
       </w:r>
@@ -2286,7 +2191,6 @@
           <w:color w:val="000000"/>
           <w:sz w:val="20"/>
           <w:szCs w:val="20"/>
-          <w:highlight w:val="yellow"/>
         </w:rPr>
         <w:t>int</w:t>
       </w:r>
@@ -2297,7 +2201,6 @@
           <w:color w:val="000000"/>
           <w:sz w:val="20"/>
           <w:szCs w:val="20"/>
-          <w:highlight w:val="yellow"/>
         </w:rPr>
         <w:t xml:space="preserve"> </w:t>
       </w:r>
@@ -2308,7 +2211,6 @@
           <w:color w:val="000000"/>
           <w:sz w:val="20"/>
           <w:szCs w:val="20"/>
-          <w:highlight w:val="yellow"/>
         </w:rPr>
         <w:t>getWidth</w:t>
       </w:r>
@@ -2319,7 +2221,6 @@
           <w:color w:val="000000"/>
           <w:sz w:val="20"/>
           <w:szCs w:val="20"/>
-          <w:highlight w:val="yellow"/>
         </w:rPr>
         <w:t xml:space="preserve"> (); public </w:t>
       </w:r>
@@ -2330,7 +2231,6 @@
           <w:color w:val="000000"/>
           <w:sz w:val="20"/>
           <w:szCs w:val="20"/>
-          <w:highlight w:val="yellow"/>
         </w:rPr>
         <w:t>int</w:t>
       </w:r>
@@ -2341,7 +2241,6 @@
           <w:color w:val="000000"/>
           <w:sz w:val="20"/>
           <w:szCs w:val="20"/>
-          <w:highlight w:val="yellow"/>
         </w:rPr>
         <w:t xml:space="preserve"> </w:t>
       </w:r>
@@ -2352,7 +2251,6 @@
           <w:color w:val="000000"/>
           <w:sz w:val="20"/>
           <w:szCs w:val="20"/>
-          <w:highlight w:val="yellow"/>
         </w:rPr>
         <w:t>getHeight</w:t>
       </w:r>
@@ -2363,7 +2261,6 @@
           <w:color w:val="000000"/>
           <w:sz w:val="20"/>
           <w:szCs w:val="20"/>
-          <w:highlight w:val="yellow"/>
         </w:rPr>
         <w:t xml:space="preserve"> (); public *** </w:t>
       </w:r>
@@ -2374,7 +2271,6 @@
           <w:color w:val="000000"/>
           <w:sz w:val="20"/>
           <w:szCs w:val="20"/>
-          <w:highlight w:val="yellow"/>
         </w:rPr>
         <w:t>getColor</w:t>
       </w:r>
@@ -2385,7 +2281,6 @@
           <w:color w:val="000000"/>
           <w:sz w:val="20"/>
           <w:szCs w:val="20"/>
-          <w:highlight w:val="yellow"/>
         </w:rPr>
         <w:t xml:space="preserve"> ();  // returns a </w:t>
       </w:r>
@@ -2396,7 +2291,6 @@
           <w:color w:val="000000"/>
           <w:sz w:val="20"/>
           <w:szCs w:val="20"/>
-          <w:highlight w:val="yellow"/>
         </w:rPr>
         <w:t>java.awt.Color</w:t>
       </w:r>
@@ -2407,7 +2301,6 @@
           <w:color w:val="000000"/>
           <w:sz w:val="20"/>
           <w:szCs w:val="20"/>
-          <w:highlight w:val="yellow"/>
         </w:rPr>
         <w:t xml:space="preserve"> under Swing/</w:t>
       </w:r>
@@ -2418,7 +2311,6 @@
           <w:color w:val="000000"/>
           <w:sz w:val="20"/>
           <w:szCs w:val="20"/>
-          <w:highlight w:val="yellow"/>
         </w:rPr>
         <w:t>awt</w:t>
       </w:r>
@@ -2429,7 +2321,6 @@
           <w:color w:val="000000"/>
           <w:sz w:val="20"/>
           <w:szCs w:val="20"/>
-          <w:highlight w:val="yellow"/>
         </w:rPr>
         <w:t xml:space="preserve"> or else an </w:t>
       </w:r>
@@ -2440,7 +2331,6 @@
           <w:color w:val="000000"/>
           <w:sz w:val="20"/>
           <w:szCs w:val="20"/>
-          <w:highlight w:val="yellow"/>
         </w:rPr>
         <w:t>int</w:t>
       </w:r>
@@ -2451,7 +2341,6 @@
           <w:color w:val="000000"/>
           <w:sz w:val="20"/>
           <w:szCs w:val="20"/>
-          <w:highlight w:val="yellow"/>
         </w:rPr>
         <w:t xml:space="preserve"> under Android.  </w:t>
       </w:r>
@@ -2462,7 +2351,6 @@
           <w:color w:val="000000"/>
           <w:sz w:val="20"/>
           <w:szCs w:val="20"/>
-          <w:highlight w:val="yellow"/>
         </w:rPr>
         <w:t>public</w:t>
       </w:r>
@@ -2473,7 +2361,6 @@
           <w:color w:val="000000"/>
           <w:sz w:val="20"/>
           <w:szCs w:val="20"/>
-          <w:highlight w:val="yellow"/>
         </w:rPr>
         <w:t xml:space="preserve"> </w:t>
       </w:r>
@@ -2484,7 +2371,6 @@
           <w:color w:val="000000"/>
           <w:sz w:val="20"/>
           <w:szCs w:val="20"/>
-          <w:highlight w:val="yellow"/>
         </w:rPr>
         <w:t>int</w:t>
       </w:r>
@@ -2495,7 +2381,6 @@
           <w:color w:val="000000"/>
           <w:sz w:val="20"/>
           <w:szCs w:val="20"/>
-          <w:highlight w:val="yellow"/>
         </w:rPr>
         <w:t xml:space="preserve"> </w:t>
       </w:r>
@@ -2506,7 +2391,6 @@
           <w:color w:val="000000"/>
           <w:sz w:val="20"/>
           <w:szCs w:val="20"/>
-          <w:highlight w:val="yellow"/>
         </w:rPr>
         <w:t>getLineThickness</w:t>
       </w:r>
@@ -2517,7 +2401,6 @@
           <w:color w:val="000000"/>
           <w:sz w:val="20"/>
           <w:szCs w:val="20"/>
-          <w:highlight w:val="yellow"/>
         </w:rPr>
         <w:t xml:space="preserve"> ();  public void </w:t>
       </w:r>
@@ -2528,7 +2411,6 @@
           <w:color w:val="000000"/>
           <w:sz w:val="20"/>
           <w:szCs w:val="20"/>
-          <w:highlight w:val="yellow"/>
         </w:rPr>
         <w:t>setX</w:t>
       </w:r>
@@ -2539,7 +2421,6 @@
           <w:color w:val="000000"/>
           <w:sz w:val="20"/>
           <w:szCs w:val="20"/>
-          <w:highlight w:val="yellow"/>
         </w:rPr>
         <w:t xml:space="preserve"> (</w:t>
       </w:r>
@@ -2550,7 +2431,6 @@
           <w:color w:val="000000"/>
           <w:sz w:val="20"/>
           <w:szCs w:val="20"/>
-          <w:highlight w:val="yellow"/>
         </w:rPr>
         <w:t>int</w:t>
       </w:r>
@@ -2561,7 +2441,6 @@
           <w:color w:val="000000"/>
           <w:sz w:val="20"/>
           <w:szCs w:val="20"/>
-          <w:highlight w:val="yellow"/>
         </w:rPr>
         <w:t xml:space="preserve"> </w:t>
       </w:r>
@@ -2572,7 +2451,6 @@
           <w:color w:val="000000"/>
           <w:sz w:val="20"/>
           <w:szCs w:val="20"/>
-          <w:highlight w:val="yellow"/>
         </w:rPr>
         <w:t>newX</w:t>
       </w:r>
@@ -2583,7 +2461,6 @@
           <w:color w:val="000000"/>
           <w:sz w:val="20"/>
           <w:szCs w:val="20"/>
-          <w:highlight w:val="yellow"/>
         </w:rPr>
         <w:t xml:space="preserve">); public void </w:t>
       </w:r>
@@ -2594,7 +2471,6 @@
           <w:color w:val="000000"/>
           <w:sz w:val="20"/>
           <w:szCs w:val="20"/>
-          <w:highlight w:val="yellow"/>
         </w:rPr>
         <w:t>setY</w:t>
       </w:r>
@@ -2605,7 +2481,6 @@
           <w:color w:val="000000"/>
           <w:sz w:val="20"/>
           <w:szCs w:val="20"/>
-          <w:highlight w:val="yellow"/>
         </w:rPr>
         <w:t xml:space="preserve"> (</w:t>
       </w:r>
@@ -2616,7 +2491,6 @@
           <w:color w:val="000000"/>
           <w:sz w:val="20"/>
           <w:szCs w:val="20"/>
-          <w:highlight w:val="yellow"/>
         </w:rPr>
         <w:t>int</w:t>
       </w:r>
@@ -2627,7 +2501,6 @@
           <w:color w:val="000000"/>
           <w:sz w:val="20"/>
           <w:szCs w:val="20"/>
-          <w:highlight w:val="yellow"/>
         </w:rPr>
         <w:t xml:space="preserve"> </w:t>
       </w:r>
@@ -2638,7 +2511,6 @@
           <w:color w:val="000000"/>
           <w:sz w:val="20"/>
           <w:szCs w:val="20"/>
-          <w:highlight w:val="yellow"/>
         </w:rPr>
         <w:t>newY</w:t>
       </w:r>
@@ -2649,7 +2521,6 @@
           <w:color w:val="000000"/>
           <w:sz w:val="20"/>
           <w:szCs w:val="20"/>
-          <w:highlight w:val="yellow"/>
         </w:rPr>
         <w:t xml:space="preserve">); public void </w:t>
       </w:r>
@@ -2660,7 +2531,6 @@
           <w:color w:val="000000"/>
           <w:sz w:val="20"/>
           <w:szCs w:val="20"/>
-          <w:highlight w:val="yellow"/>
         </w:rPr>
         <w:t>setWidth</w:t>
       </w:r>
@@ -2671,7 +2541,6 @@
           <w:color w:val="000000"/>
           <w:sz w:val="20"/>
           <w:szCs w:val="20"/>
-          <w:highlight w:val="yellow"/>
         </w:rPr>
         <w:t xml:space="preserve"> (</w:t>
       </w:r>
@@ -2682,7 +2551,6 @@
           <w:color w:val="000000"/>
           <w:sz w:val="20"/>
           <w:szCs w:val="20"/>
-          <w:highlight w:val="yellow"/>
         </w:rPr>
         <w:t>int</w:t>
       </w:r>
@@ -2693,7 +2561,6 @@
           <w:color w:val="000000"/>
           <w:sz w:val="20"/>
           <w:szCs w:val="20"/>
-          <w:highlight w:val="yellow"/>
         </w:rPr>
         <w:t xml:space="preserve"> </w:t>
       </w:r>
@@ -2704,7 +2571,6 @@
           <w:color w:val="000000"/>
           <w:sz w:val="20"/>
           <w:szCs w:val="20"/>
-          <w:highlight w:val="yellow"/>
         </w:rPr>
         <w:t>newWidth</w:t>
       </w:r>
@@ -2715,7 +2581,6 @@
           <w:color w:val="000000"/>
           <w:sz w:val="20"/>
           <w:szCs w:val="20"/>
-          <w:highlight w:val="yellow"/>
         </w:rPr>
         <w:t xml:space="preserve">); public void </w:t>
       </w:r>
@@ -2726,7 +2591,6 @@
           <w:color w:val="000000"/>
           <w:sz w:val="20"/>
           <w:szCs w:val="20"/>
-          <w:highlight w:val="yellow"/>
         </w:rPr>
         <w:t>setHeight</w:t>
       </w:r>
@@ -2737,7 +2601,6 @@
           <w:color w:val="000000"/>
           <w:sz w:val="20"/>
           <w:szCs w:val="20"/>
-          <w:highlight w:val="yellow"/>
         </w:rPr>
         <w:t xml:space="preserve"> (</w:t>
       </w:r>
@@ -2748,7 +2611,6 @@
           <w:color w:val="000000"/>
           <w:sz w:val="20"/>
           <w:szCs w:val="20"/>
-          <w:highlight w:val="yellow"/>
         </w:rPr>
         <w:t>int</w:t>
       </w:r>
@@ -2759,7 +2621,6 @@
           <w:color w:val="000000"/>
           <w:sz w:val="20"/>
           <w:szCs w:val="20"/>
-          <w:highlight w:val="yellow"/>
         </w:rPr>
         <w:t xml:space="preserve"> </w:t>
       </w:r>
@@ -2770,7 +2631,6 @@
           <w:color w:val="000000"/>
           <w:sz w:val="20"/>
           <w:szCs w:val="20"/>
-          <w:highlight w:val="yellow"/>
         </w:rPr>
         <w:t>newHeight</w:t>
       </w:r>
@@ -2781,7 +2641,6 @@
           <w:color w:val="000000"/>
           <w:sz w:val="20"/>
           <w:szCs w:val="20"/>
-          <w:highlight w:val="yellow"/>
         </w:rPr>
         <w:t xml:space="preserve">); public void </w:t>
       </w:r>
@@ -2792,7 +2651,6 @@
           <w:color w:val="000000"/>
           <w:sz w:val="20"/>
           <w:szCs w:val="20"/>
-          <w:highlight w:val="yellow"/>
         </w:rPr>
         <w:t>setColor</w:t>
       </w:r>
@@ -2803,7 +2661,6 @@
           <w:color w:val="000000"/>
           <w:sz w:val="20"/>
           <w:szCs w:val="20"/>
-          <w:highlight w:val="yellow"/>
         </w:rPr>
         <w:t xml:space="preserve"> (*** </w:t>
       </w:r>
@@ -2814,7 +2671,6 @@
           <w:color w:val="000000"/>
           <w:sz w:val="20"/>
           <w:szCs w:val="20"/>
-          <w:highlight w:val="yellow"/>
         </w:rPr>
         <w:t>newColor</w:t>
       </w:r>
@@ -2825,7 +2681,6 @@
           <w:color w:val="000000"/>
           <w:sz w:val="20"/>
           <w:szCs w:val="20"/>
-          <w:highlight w:val="yellow"/>
         </w:rPr>
         <w:t xml:space="preserve">); // takes a </w:t>
       </w:r>
@@ -2836,7 +2691,6 @@
           <w:color w:val="000000"/>
           <w:sz w:val="20"/>
           <w:szCs w:val="20"/>
-          <w:highlight w:val="yellow"/>
         </w:rPr>
         <w:t>java.awt.Color</w:t>
       </w:r>
@@ -2847,7 +2701,6 @@
           <w:color w:val="000000"/>
           <w:sz w:val="20"/>
           <w:szCs w:val="20"/>
-          <w:highlight w:val="yellow"/>
         </w:rPr>
         <w:t xml:space="preserve"> under Swing/</w:t>
       </w:r>
@@ -2858,7 +2711,6 @@
           <w:color w:val="000000"/>
           <w:sz w:val="20"/>
           <w:szCs w:val="20"/>
-          <w:highlight w:val="yellow"/>
         </w:rPr>
         <w:t>awt</w:t>
       </w:r>
@@ -2869,7 +2721,6 @@
           <w:color w:val="000000"/>
           <w:sz w:val="20"/>
           <w:szCs w:val="20"/>
-          <w:highlight w:val="yellow"/>
         </w:rPr>
         <w:t xml:space="preserve"> or else an </w:t>
       </w:r>
@@ -2880,7 +2731,6 @@
           <w:color w:val="000000"/>
           <w:sz w:val="20"/>
           <w:szCs w:val="20"/>
-          <w:highlight w:val="yellow"/>
         </w:rPr>
         <w:t>int</w:t>
       </w:r>
@@ -2891,7 +2741,6 @@
           <w:color w:val="000000"/>
           <w:sz w:val="20"/>
           <w:szCs w:val="20"/>
-          <w:highlight w:val="yellow"/>
         </w:rPr>
         <w:t xml:space="preserve"> under Android. </w:t>
       </w:r>
@@ -2902,7 +2751,6 @@
           <w:color w:val="000000"/>
           <w:sz w:val="20"/>
           <w:szCs w:val="20"/>
-          <w:highlight w:val="yellow"/>
         </w:rPr>
         <w:t>public</w:t>
       </w:r>
@@ -2913,7 +2761,6 @@
           <w:color w:val="000000"/>
           <w:sz w:val="20"/>
           <w:szCs w:val="20"/>
-          <w:highlight w:val="yellow"/>
         </w:rPr>
         <w:t xml:space="preserve"> void </w:t>
       </w:r>
@@ -2924,7 +2771,6 @@
           <w:color w:val="000000"/>
           <w:sz w:val="20"/>
           <w:szCs w:val="20"/>
-          <w:highlight w:val="yellow"/>
         </w:rPr>
         <w:t>setLineThickness</w:t>
       </w:r>
@@ -2935,7 +2781,6 @@
           <w:color w:val="000000"/>
           <w:sz w:val="20"/>
           <w:szCs w:val="20"/>
-          <w:highlight w:val="yellow"/>
         </w:rPr>
         <w:t xml:space="preserve"> (</w:t>
       </w:r>
@@ -2946,7 +2791,6 @@
           <w:color w:val="000000"/>
           <w:sz w:val="20"/>
           <w:szCs w:val="20"/>
-          <w:highlight w:val="yellow"/>
         </w:rPr>
         <w:t>int</w:t>
       </w:r>
@@ -2957,7 +2801,6 @@
           <w:color w:val="000000"/>
           <w:sz w:val="20"/>
           <w:szCs w:val="20"/>
-          <w:highlight w:val="yellow"/>
         </w:rPr>
         <w:t xml:space="preserve"> </w:t>
       </w:r>
@@ -2968,7 +2811,6 @@
           <w:color w:val="000000"/>
           <w:sz w:val="20"/>
           <w:szCs w:val="20"/>
-          <w:highlight w:val="yellow"/>
         </w:rPr>
         <w:t>newLineThickness</w:t>
       </w:r>
@@ -2979,7 +2821,6 @@
           <w:color w:val="000000"/>
           <w:sz w:val="20"/>
           <w:szCs w:val="20"/>
-          <w:highlight w:val="yellow"/>
         </w:rPr>
         <w:t>);</w:t>
       </w:r>
@@ -3597,7 +3438,6 @@
           <w:color w:val="000000"/>
           <w:sz w:val="27"/>
           <w:szCs w:val="27"/>
-          <w:highlight w:val="yellow"/>
         </w:rPr>
         <w:t>clipped to the specified clipping shape (usually a rectangle -- unless you implement rotations, discussed below),</w:t>
       </w:r>
@@ -3616,7 +3456,6 @@
           <w:color w:val="000000"/>
           <w:sz w:val="27"/>
           <w:szCs w:val="27"/>
-          <w:highlight w:val="yellow"/>
         </w:rPr>
         <w:t>(The clipping shape is in the coordinate system of the group's container)</w:t>
       </w:r>
@@ -4122,15 +3961,26 @@
           <w:sz w:val="27"/>
           <w:szCs w:val="27"/>
         </w:rPr>
-        <w:t xml:space="preserve"> must be for the outside of the text object. However, calling </w:t>
-      </w:r>
-      <w:proofErr w:type="spellStart"/>
-      <w:r>
-        <w:rPr>
-          <w:rFonts w:ascii="Times" w:hAnsi="Times" w:cs="Times New Roman"/>
-          <w:color w:val="000000"/>
-          <w:sz w:val="27"/>
-          <w:szCs w:val="27"/>
+        <w:t xml:space="preserve"> must be for the outside of the text object. </w:t>
+      </w:r>
+      <w:r>
+        <w:rPr>
+          <w:rFonts w:ascii="Times" w:hAnsi="Times" w:cs="Times New Roman"/>
+          <w:color w:val="000000"/>
+          <w:sz w:val="27"/>
+          <w:szCs w:val="27"/>
+          <w:highlight w:val="yellow"/>
+        </w:rPr>
+        <w:t xml:space="preserve">However, calling </w:t>
+      </w:r>
+      <w:proofErr w:type="spellStart"/>
+      <w:r>
+        <w:rPr>
+          <w:rFonts w:ascii="Times" w:hAnsi="Times" w:cs="Times New Roman"/>
+          <w:color w:val="000000"/>
+          <w:sz w:val="27"/>
+          <w:szCs w:val="27"/>
+          <w:highlight w:val="yellow"/>
         </w:rPr>
         <w:t>MoveTo</w:t>
       </w:r>
@@ -4141,6 +3991,7 @@
           <w:color w:val="000000"/>
           <w:sz w:val="27"/>
           <w:szCs w:val="27"/>
+          <w:highlight w:val="yellow"/>
         </w:rPr>
         <w:t xml:space="preserve"> on a text object should always move the top left corner to the specified position passed to </w:t>
       </w:r>
@@ -4151,6 +4002,7 @@
           <w:color w:val="000000"/>
           <w:sz w:val="27"/>
           <w:szCs w:val="27"/>
+          <w:highlight w:val="yellow"/>
         </w:rPr>
         <w:t>MoveTo</w:t>
       </w:r>
@@ -4161,6 +4013,7 @@
           <w:color w:val="000000"/>
           <w:sz w:val="27"/>
           <w:szCs w:val="27"/>
+          <w:highlight w:val="yellow"/>
         </w:rPr>
         <w:t xml:space="preserve"> (therefore, </w:t>
       </w:r>
@@ -4172,6 +4025,7 @@
           <w:color w:val="000000"/>
           <w:sz w:val="27"/>
           <w:szCs w:val="27"/>
+          <w:highlight w:val="yellow"/>
         </w:rPr>
         <w:t>mytext.moveTo</w:t>
       </w:r>
@@ -4182,6 +4036,7 @@
           <w:color w:val="000000"/>
           <w:sz w:val="27"/>
           <w:szCs w:val="27"/>
+          <w:highlight w:val="yellow"/>
         </w:rPr>
         <w:t>(</w:t>
       </w:r>
@@ -4192,6 +4047,7 @@
           <w:color w:val="000000"/>
           <w:sz w:val="27"/>
           <w:szCs w:val="27"/>
+          <w:highlight w:val="yellow"/>
         </w:rPr>
         <w:t xml:space="preserve">10,10) and </w:t>
       </w:r>
@@ -4202,6 +4058,7 @@
           <w:color w:val="000000"/>
           <w:sz w:val="27"/>
           <w:szCs w:val="27"/>
+          <w:highlight w:val="yellow"/>
         </w:rPr>
         <w:t>mytext.setY</w:t>
       </w:r>
@@ -4212,8 +4069,18 @@
           <w:color w:val="000000"/>
           <w:sz w:val="27"/>
           <w:szCs w:val="27"/>
-        </w:rPr>
-        <w:t>(10) will not go to the same Y value).</w:t>
+          <w:highlight w:val="yellow"/>
+        </w:rPr>
+        <w:t>(10)</w:t>
+      </w:r>
+      <w:r>
+        <w:rPr>
+          <w:rFonts w:ascii="Times" w:hAnsi="Times" w:cs="Times New Roman"/>
+          <w:color w:val="000000"/>
+          <w:sz w:val="27"/>
+          <w:szCs w:val="27"/>
+        </w:rPr>
+        <w:t xml:space="preserve"> will not go to the same Y value).</w:t>
       </w:r>
     </w:p>
     <w:p>
@@ -4232,6 +4099,7 @@
           <w:color w:val="000000"/>
           <w:sz w:val="27"/>
           <w:szCs w:val="27"/>
+          <w:highlight w:val="yellow"/>
         </w:rPr>
         <w:t>Note that by default, drawing a filled rectangle and an outline rectangle using the same values for width and height actually draws </w:t>
       </w:r>
@@ -4243,6 +4111,7 @@
           <w:color w:val="000000"/>
           <w:sz w:val="27"/>
           <w:szCs w:val="27"/>
+          <w:highlight w:val="yellow"/>
         </w:rPr>
         <w:t>different size rectangles</w:t>
       </w:r>
@@ -4252,6 +4121,7 @@
           <w:color w:val="000000"/>
           <w:sz w:val="27"/>
           <w:szCs w:val="27"/>
+          <w:highlight w:val="yellow"/>
         </w:rPr>
         <w:t>, which I think is weird. Please have the width and height parameters of </w:t>
       </w:r>
@@ -4263,6 +4133,7 @@
           <w:color w:val="000000"/>
           <w:sz w:val="27"/>
           <w:szCs w:val="27"/>
+          <w:highlight w:val="yellow"/>
         </w:rPr>
         <w:t>both</w:t>
       </w:r>
@@ -4272,6 +4143,7 @@
           <w:color w:val="000000"/>
           <w:sz w:val="27"/>
           <w:szCs w:val="27"/>
+          <w:highlight w:val="yellow"/>
         </w:rPr>
         <w:t> </w:t>
       </w:r>
@@ -4282,6 +4154,7 @@
           <w:color w:val="000000"/>
           <w:sz w:val="27"/>
           <w:szCs w:val="27"/>
+          <w:highlight w:val="yellow"/>
         </w:rPr>
         <w:t>OutlineRect</w:t>
       </w:r>
@@ -4292,6 +4165,7 @@
           <w:color w:val="000000"/>
           <w:sz w:val="27"/>
           <w:szCs w:val="27"/>
+          <w:highlight w:val="yellow"/>
         </w:rPr>
         <w:t xml:space="preserve"> and </w:t>
       </w:r>
@@ -4302,6 +4176,7 @@
           <w:color w:val="000000"/>
           <w:sz w:val="27"/>
           <w:szCs w:val="27"/>
+          <w:highlight w:val="yellow"/>
         </w:rPr>
         <w:t>FilledRect</w:t>
       </w:r>
@@ -4312,6 +4187,7 @@
           <w:color w:val="000000"/>
           <w:sz w:val="27"/>
           <w:szCs w:val="27"/>
+          <w:highlight w:val="yellow"/>
         </w:rPr>
         <w:t xml:space="preserve"> draw the same size object. In particular, if x is 0 and the width is 3, then pixels 0, 1, and 2 should be drawn by both.</w:t>
       </w:r>
@@ -4528,6 +4404,7 @@
           <w:color w:val="000000"/>
           <w:sz w:val="27"/>
           <w:szCs w:val="27"/>
+          <w:highlight w:val="yellow"/>
         </w:rPr>
         <w:t>setAffineTransform</w:t>
       </w:r>
@@ -4539,6 +4416,7 @@
           <w:color w:val="000000"/>
           <w:sz w:val="27"/>
           <w:szCs w:val="27"/>
+          <w:highlight w:val="yellow"/>
         </w:rPr>
         <w:t xml:space="preserve"> is used to tell the object the transform that should be used to draw the object itself, and </w:t>
       </w:r>
@@ -4549,6 +4427,7 @@
           <w:color w:val="000000"/>
           <w:sz w:val="27"/>
           <w:szCs w:val="27"/>
+          <w:highlight w:val="yellow"/>
         </w:rPr>
         <w:t>getAffineTransform</w:t>
       </w:r>
@@ -4559,6 +4438,7 @@
           <w:color w:val="000000"/>
           <w:sz w:val="27"/>
           <w:szCs w:val="27"/>
+          <w:highlight w:val="yellow"/>
         </w:rPr>
         <w:t xml:space="preserve"> returns the transform that was previously set. The object should assume the identity transform if </w:t>
       </w:r>
@@ -4569,6 +4449,7 @@
           <w:color w:val="000000"/>
           <w:sz w:val="27"/>
           <w:szCs w:val="27"/>
+          <w:highlight w:val="yellow"/>
         </w:rPr>
         <w:t>setAffineTransform</w:t>
       </w:r>
@@ -4579,6 +4460,7 @@
           <w:color w:val="000000"/>
           <w:sz w:val="27"/>
           <w:szCs w:val="27"/>
+          <w:highlight w:val="yellow"/>
         </w:rPr>
         <w:t xml:space="preserve"> is not called. You will probably only need to use this method if you implement </w:t>
       </w:r>
@@ -4589,6 +4471,7 @@
           <w:color w:val="000000"/>
           <w:sz w:val="27"/>
           <w:szCs w:val="27"/>
+          <w:highlight w:val="yellow"/>
         </w:rPr>
         <w:t>RotateGroup</w:t>
       </w:r>
@@ -4599,6 +4482,7 @@
           <w:color w:val="000000"/>
           <w:sz w:val="27"/>
           <w:szCs w:val="27"/>
+          <w:highlight w:val="yellow"/>
         </w:rPr>
         <w:t>, below.</w:t>
       </w:r>
@@ -4669,6 +4553,7 @@
           <w:color w:val="000000"/>
           <w:sz w:val="27"/>
           <w:szCs w:val="27"/>
+          <w:highlight w:val="yellow"/>
         </w:rPr>
         <w:t>SimpleGroup</w:t>
       </w:r>
@@ -4704,6 +4589,7 @@
           <w:color w:val="000000"/>
           <w:sz w:val="27"/>
           <w:szCs w:val="27"/>
+          <w:highlight w:val="yellow"/>
         </w:rPr>
         <w:t>LayoutGroup</w:t>
       </w:r>
@@ -4739,6 +4625,7 @@
           <w:color w:val="000000"/>
           <w:sz w:val="27"/>
           <w:szCs w:val="27"/>
+          <w:highlight w:val="yellow"/>
         </w:rPr>
         <w:t>ScaledGroup</w:t>
       </w:r>
@@ -5273,7 +5160,17 @@
           <w:sz w:val="27"/>
           <w:szCs w:val="27"/>
         </w:rPr>
-        <w:t xml:space="preserve"> Each group class should provide </w:t>
+        <w:t xml:space="preserve"> </w:t>
+      </w:r>
+      <w:r>
+        <w:rPr>
+          <w:rFonts w:ascii="Times" w:hAnsi="Times" w:cs="Times New Roman"/>
+          <w:color w:val="000000"/>
+          <w:sz w:val="27"/>
+          <w:szCs w:val="27"/>
+          <w:highlight w:val="yellow"/>
+        </w:rPr>
+        <w:t xml:space="preserve">Each group class should provide </w:t>
       </w:r>
       <w:proofErr w:type="spellStart"/>
       <w:proofErr w:type="gramStart"/>
@@ -5283,6 +5180,7 @@
           <w:color w:val="000000"/>
           <w:sz w:val="27"/>
           <w:szCs w:val="27"/>
+          <w:highlight w:val="yellow"/>
         </w:rPr>
         <w:t>set</w:t>
       </w:r>
@@ -5294,6 +5192,7 @@
           <w:color w:val="000000"/>
           <w:sz w:val="27"/>
           <w:szCs w:val="27"/>
+          <w:highlight w:val="yellow"/>
         </w:rPr>
         <w:t>Param</w:t>
       </w:r>
@@ -5304,6 +5203,7 @@
           <w:color w:val="000000"/>
           <w:sz w:val="27"/>
           <w:szCs w:val="27"/>
+          <w:highlight w:val="yellow"/>
         </w:rPr>
         <w:t>(</w:t>
       </w:r>
@@ -5314,6 +5214,7 @@
           <w:color w:val="000000"/>
           <w:sz w:val="27"/>
           <w:szCs w:val="27"/>
+          <w:highlight w:val="yellow"/>
         </w:rPr>
         <w:t xml:space="preserve">) and </w:t>
       </w:r>
@@ -5324,6 +5225,7 @@
           <w:color w:val="000000"/>
           <w:sz w:val="27"/>
           <w:szCs w:val="27"/>
+          <w:highlight w:val="yellow"/>
         </w:rPr>
         <w:t>get</w:t>
       </w:r>
@@ -5335,6 +5237,7 @@
           <w:color w:val="000000"/>
           <w:sz w:val="27"/>
           <w:szCs w:val="27"/>
+          <w:highlight w:val="yellow"/>
         </w:rPr>
         <w:t>Param</w:t>
       </w:r>
@@ -5345,6 +5248,7 @@
           <w:color w:val="000000"/>
           <w:sz w:val="27"/>
           <w:szCs w:val="27"/>
+          <w:highlight w:val="yellow"/>
         </w:rPr>
         <w:t>() methods for each parameter in its constructor.</w:t>
       </w:r>
@@ -5365,8 +5269,18 @@
           <w:color w:val="000000"/>
           <w:sz w:val="27"/>
           <w:szCs w:val="27"/>
-        </w:rPr>
-        <w:t>A group defines a new coordinate system for its children. The coordinates of the children are interpreted relative to the group's origin (the x, y point passed to the group constructor). Children should be clipped to the bounding box of the group.</w:t>
+          <w:highlight w:val="yellow"/>
+        </w:rPr>
+        <w:t>A group defines a new coordinate system for its children. The coordinates of the children are interpreted relative to the group's origin (the x, y point passed to the group constructor).</w:t>
+      </w:r>
+      <w:r>
+        <w:rPr>
+          <w:rFonts w:ascii="Times" w:hAnsi="Times" w:cs="Times New Roman"/>
+          <w:color w:val="000000"/>
+          <w:sz w:val="27"/>
+          <w:szCs w:val="27"/>
+        </w:rPr>
+        <w:t xml:space="preserve"> Children should be clipped to the bounding box of the group.</w:t>
       </w:r>
     </w:p>
     <w:p>
@@ -5993,6 +5907,7 @@
           <w:color w:val="000000"/>
           <w:sz w:val="27"/>
           <w:szCs w:val="27"/>
+          <w:highlight w:val="yellow"/>
         </w:rPr>
         <w:t>addChild</w:t>
       </w:r>
@@ -6004,6 +5919,7 @@
           <w:color w:val="000000"/>
           <w:sz w:val="27"/>
           <w:szCs w:val="27"/>
+          <w:highlight w:val="yellow"/>
         </w:rPr>
         <w:t xml:space="preserve">() and </w:t>
       </w:r>
@@ -6014,6 +5930,7 @@
           <w:color w:val="000000"/>
           <w:sz w:val="27"/>
           <w:szCs w:val="27"/>
+          <w:highlight w:val="yellow"/>
         </w:rPr>
         <w:t>removeChild</w:t>
       </w:r>
@@ -6024,6 +5941,7 @@
           <w:color w:val="000000"/>
           <w:sz w:val="27"/>
           <w:szCs w:val="27"/>
+          <w:highlight w:val="yellow"/>
         </w:rPr>
         <w:t xml:space="preserve">() add and remove graphical objects from the group. These methods should call </w:t>
       </w:r>
@@ -6035,6 +5953,7 @@
           <w:color w:val="000000"/>
           <w:sz w:val="27"/>
           <w:szCs w:val="27"/>
+          <w:highlight w:val="yellow"/>
         </w:rPr>
         <w:t>setGroup</w:t>
       </w:r>
@@ -6045,6 +5964,7 @@
           <w:color w:val="000000"/>
           <w:sz w:val="27"/>
           <w:szCs w:val="27"/>
+          <w:highlight w:val="yellow"/>
         </w:rPr>
         <w:t>(</w:t>
       </w:r>
@@ -6055,28 +5975,18 @@
           <w:color w:val="000000"/>
           <w:sz w:val="27"/>
           <w:szCs w:val="27"/>
-        </w:rPr>
-        <w:t xml:space="preserve">) on the child. If one attempts to add an object to more than one group, this should raise an </w:t>
-      </w:r>
-      <w:bookmarkStart w:id="0" w:name="_GoBack"/>
-      <w:r>
-        <w:rPr>
-          <w:rFonts w:ascii="Times" w:hAnsi="Times" w:cs="Times New Roman"/>
-          <w:color w:val="000000"/>
-          <w:sz w:val="27"/>
-          <w:szCs w:val="27"/>
-        </w:rPr>
-        <w:t>exception</w:t>
-      </w:r>
-      <w:bookmarkEnd w:id="0"/>
-      <w:r>
-        <w:rPr>
-          <w:rFonts w:ascii="Times" w:hAnsi="Times" w:cs="Times New Roman"/>
-          <w:color w:val="000000"/>
-          <w:sz w:val="27"/>
-          <w:szCs w:val="27"/>
-        </w:rPr>
-        <w:t xml:space="preserve">. </w:t>
+          <w:highlight w:val="yellow"/>
+        </w:rPr>
+        <w:t>) on the child.</w:t>
+      </w:r>
+      <w:r>
+        <w:rPr>
+          <w:rFonts w:ascii="Times" w:hAnsi="Times" w:cs="Times New Roman"/>
+          <w:color w:val="000000"/>
+          <w:sz w:val="27"/>
+          <w:szCs w:val="27"/>
+        </w:rPr>
+        <w:t xml:space="preserve"> If one attempts to add an object to more than one group, this should raise an exception. </w:t>
       </w:r>
       <w:proofErr w:type="spellStart"/>
       <w:proofErr w:type="gramStart"/>
@@ -6139,6 +6049,7 @@
           <w:color w:val="000000"/>
           <w:sz w:val="27"/>
           <w:szCs w:val="27"/>
+          <w:highlight w:val="yellow"/>
         </w:rPr>
         <w:t>resizeChild</w:t>
       </w:r>
@@ -6150,6 +6061,7 @@
           <w:color w:val="000000"/>
           <w:sz w:val="27"/>
           <w:szCs w:val="27"/>
+          <w:highlight w:val="yellow"/>
         </w:rPr>
         <w:t>() notifies the group that the bounding box of one of its children has changed.</w:t>
       </w:r>
@@ -6172,6 +6084,7 @@
           <w:color w:val="000000"/>
           <w:sz w:val="27"/>
           <w:szCs w:val="27"/>
+          <w:highlight w:val="yellow"/>
         </w:rPr>
         <w:t>bringChildToFront</w:t>
       </w:r>
@@ -6205,6 +6118,7 @@
           <w:color w:val="000000"/>
           <w:sz w:val="27"/>
           <w:szCs w:val="27"/>
+          <w:highlight w:val="yellow"/>
         </w:rPr>
         <w:t>resizeToChildren</w:t>
       </w:r>
@@ -6393,6 +6307,7 @@
           <w:color w:val="000000"/>
           <w:sz w:val="27"/>
           <w:szCs w:val="27"/>
+          <w:highlight w:val="yellow"/>
         </w:rPr>
         <w:t>The damage rectangle passed up from a group should use coordinates with respect to the group's container.</w:t>
       </w:r>
@@ -6413,6 +6328,7 @@
           <w:color w:val="000000"/>
           <w:sz w:val="27"/>
           <w:szCs w:val="27"/>
+          <w:highlight w:val="yellow"/>
         </w:rPr>
         <w:t xml:space="preserve">When </w:t>
       </w:r>
@@ -6423,6 +6339,7 @@
           <w:color w:val="000000"/>
           <w:sz w:val="27"/>
           <w:szCs w:val="27"/>
+          <w:highlight w:val="yellow"/>
         </w:rPr>
         <w:t>draw(</w:t>
       </w:r>
@@ -6433,6 +6350,7 @@
           <w:color w:val="000000"/>
           <w:sz w:val="27"/>
           <w:szCs w:val="27"/>
+          <w:highlight w:val="yellow"/>
         </w:rPr>
         <w:t>) is called on the group, it should call draw() on all children. Note that it will have to transform the coordinates of the rectangle to make sure they are correct for the objects inside the group.</w:t>
       </w:r>
@@ -6453,6 +6371,7 @@
           <w:color w:val="000000"/>
           <w:sz w:val="27"/>
           <w:szCs w:val="27"/>
+          <w:highlight w:val="yellow"/>
         </w:rPr>
         <w:t xml:space="preserve">The top-level call to </w:t>
       </w:r>
@@ -6463,6 +6382,7 @@
           <w:color w:val="000000"/>
           <w:sz w:val="27"/>
           <w:szCs w:val="27"/>
+          <w:highlight w:val="yellow"/>
         </w:rPr>
         <w:t>draw(</w:t>
       </w:r>
@@ -6473,6 +6393,7 @@
           <w:color w:val="000000"/>
           <w:sz w:val="27"/>
           <w:szCs w:val="27"/>
+          <w:highlight w:val="yellow"/>
         </w:rPr>
         <w:t>) is the redraw call in the TestFrame.java file. Note that the test programs like TestOutlineRect.java call redraw after each change.</w:t>
       </w:r>
@@ -6494,6 +6415,7 @@
           <w:color w:val="000000"/>
           <w:sz w:val="27"/>
           <w:szCs w:val="27"/>
+          <w:highlight w:val="yellow"/>
         </w:rPr>
         <w:t>LayoutGroup</w:t>
       </w:r>
@@ -6504,6 +6426,7 @@
           <w:color w:val="000000"/>
           <w:sz w:val="27"/>
           <w:szCs w:val="27"/>
+          <w:highlight w:val="yellow"/>
         </w:rPr>
         <w:t xml:space="preserve"> has two extra parameters that determine how its children are positioned. The layout parameter has the following possible values, defined as constants in the Group interface. HORIZONTAL means that children are placed side by side from left to right, with top edges aligned. VERTICAL means that children are arranged top to bottom, with left edges aligned. The offset parameter specifies how much space to put between each child. Offsets may be negative, in which case adjacent children should overlap. The offset is not used before the first child, which should always be placed at position (0,0). Children should be laid out in drawing order, so </w:t>
       </w:r>
@@ -6515,6 +6438,7 @@
           <w:color w:val="000000"/>
           <w:sz w:val="27"/>
           <w:szCs w:val="27"/>
+          <w:highlight w:val="yellow"/>
         </w:rPr>
         <w:t>bringChildToFront</w:t>
       </w:r>
@@ -6525,6 +6449,7 @@
           <w:color w:val="000000"/>
           <w:sz w:val="27"/>
           <w:szCs w:val="27"/>
+          <w:highlight w:val="yellow"/>
         </w:rPr>
         <w:t>(</w:t>
       </w:r>
@@ -6535,6 +6460,7 @@
           <w:color w:val="000000"/>
           <w:sz w:val="27"/>
           <w:szCs w:val="27"/>
+          <w:highlight w:val="yellow"/>
         </w:rPr>
         <w:t>) should make the specified child the last object in the layout.</w:t>
       </w:r>
@@ -6576,6 +6502,7 @@
           <w:color w:val="000000"/>
           <w:sz w:val="27"/>
           <w:szCs w:val="27"/>
+          <w:highlight w:val="yellow"/>
         </w:rPr>
         <w:t>ScaledGroup</w:t>
       </w:r>
@@ -6586,6 +6513,7 @@
           <w:color w:val="000000"/>
           <w:sz w:val="27"/>
           <w:szCs w:val="27"/>
+          <w:highlight w:val="yellow"/>
         </w:rPr>
         <w:t xml:space="preserve"> draws its children scaled in x and y. Scale factors less than 1.0 shrink the children, and scale factors greater than 1.0 enlarge them. Scaling </w:t>
       </w:r>
@@ -6596,6 +6524,7 @@
           <w:color w:val="000000"/>
           <w:sz w:val="27"/>
           <w:szCs w:val="27"/>
+          <w:highlight w:val="yellow"/>
         </w:rPr>
         <w:t>affects both</w:t>
       </w:r>
@@ -6606,6 +6535,7 @@
           <w:color w:val="000000"/>
           <w:sz w:val="27"/>
           <w:szCs w:val="27"/>
+          <w:highlight w:val="yellow"/>
         </w:rPr>
         <w:t xml:space="preserve"> positions and size, so two children of a </w:t>
       </w:r>
@@ -6616,6 +6546,7 @@
           <w:color w:val="000000"/>
           <w:sz w:val="27"/>
           <w:szCs w:val="27"/>
+          <w:highlight w:val="yellow"/>
         </w:rPr>
         <w:t>ScaledGroup</w:t>
       </w:r>
@@ -6626,6 +6557,7 @@
           <w:color w:val="000000"/>
           <w:sz w:val="27"/>
           <w:szCs w:val="27"/>
+          <w:highlight w:val="yellow"/>
         </w:rPr>
         <w:t xml:space="preserve"> with </w:t>
       </w:r>
@@ -6636,6 +6568,7 @@
           <w:color w:val="000000"/>
           <w:sz w:val="27"/>
           <w:szCs w:val="27"/>
+          <w:highlight w:val="yellow"/>
         </w:rPr>
         <w:t>scaleX</w:t>
       </w:r>
@@ -6646,6 +6579,7 @@
           <w:color w:val="000000"/>
           <w:sz w:val="27"/>
           <w:szCs w:val="27"/>
+          <w:highlight w:val="yellow"/>
         </w:rPr>
         <w:t>=0.5 are not only half as wide but also half as far apart (in the x direction, at least). Be sure to take scale factors into account when you compute bounding boxes and damage rectangles.</w:t>
       </w:r>
@@ -6688,6 +6622,7 @@
           <w:color w:val="000000"/>
           <w:sz w:val="27"/>
           <w:szCs w:val="27"/>
+          <w:highlight w:val="yellow"/>
         </w:rPr>
         <w:t>getChildren</w:t>
       </w:r>
@@ -6699,6 +6634,7 @@
           <w:color w:val="000000"/>
           <w:sz w:val="27"/>
           <w:szCs w:val="27"/>
+          <w:highlight w:val="yellow"/>
         </w:rPr>
         <w:t xml:space="preserve">() returns a list of the group's children. List refers to </w:t>
       </w:r>
@@ -6709,6 +6645,7 @@
           <w:color w:val="000000"/>
           <w:sz w:val="27"/>
           <w:szCs w:val="27"/>
+          <w:highlight w:val="yellow"/>
         </w:rPr>
         <w:t>java.util.List</w:t>
       </w:r>
@@ -6719,6 +6656,7 @@
           <w:color w:val="000000"/>
           <w:sz w:val="27"/>
           <w:szCs w:val="27"/>
+          <w:highlight w:val="yellow"/>
         </w:rPr>
         <w:t xml:space="preserve"> of </w:t>
       </w:r>
@@ -6729,6 +6667,7 @@
           <w:color w:val="000000"/>
           <w:sz w:val="27"/>
           <w:szCs w:val="27"/>
+          <w:highlight w:val="yellow"/>
         </w:rPr>
         <w:t>GraphicalObjects</w:t>
       </w:r>
@@ -6739,6 +6678,7 @@
           <w:color w:val="000000"/>
           <w:sz w:val="27"/>
           <w:szCs w:val="27"/>
+          <w:highlight w:val="yellow"/>
         </w:rPr>
         <w:t xml:space="preserve">, which is an interface implemented by several </w:t>
       </w:r>
@@ -6749,6 +6689,7 @@
           <w:color w:val="000000"/>
           <w:sz w:val="27"/>
           <w:szCs w:val="27"/>
+          <w:highlight w:val="yellow"/>
         </w:rPr>
         <w:t>java.util</w:t>
       </w:r>
@@ -6759,6 +6700,7 @@
           <w:color w:val="000000"/>
           <w:sz w:val="27"/>
           <w:szCs w:val="27"/>
+          <w:highlight w:val="yellow"/>
         </w:rPr>
         <w:t xml:space="preserve"> classes, including Vector, </w:t>
       </w:r>
@@ -6769,6 +6711,7 @@
           <w:color w:val="000000"/>
           <w:sz w:val="27"/>
           <w:szCs w:val="27"/>
+          <w:highlight w:val="yellow"/>
         </w:rPr>
         <w:t>LinkedList</w:t>
       </w:r>
@@ -6779,6 +6722,7 @@
           <w:color w:val="000000"/>
           <w:sz w:val="27"/>
           <w:szCs w:val="27"/>
+          <w:highlight w:val="yellow"/>
         </w:rPr>
         <w:t xml:space="preserve">, and </w:t>
       </w:r>
@@ -6789,6 +6733,7 @@
           <w:color w:val="000000"/>
           <w:sz w:val="27"/>
           <w:szCs w:val="27"/>
+          <w:highlight w:val="yellow"/>
         </w:rPr>
         <w:t>ArrayList</w:t>
       </w:r>
@@ -6799,6 +6744,7 @@
           <w:color w:val="000000"/>
           <w:sz w:val="27"/>
           <w:szCs w:val="27"/>
+          <w:highlight w:val="yellow"/>
         </w:rPr>
         <w:t xml:space="preserve">. The children should be listed in display order, so the last child in the list is the </w:t>
       </w:r>
@@ -6809,6 +6755,7 @@
           <w:color w:val="000000"/>
           <w:sz w:val="27"/>
           <w:szCs w:val="27"/>
+          <w:highlight w:val="yellow"/>
         </w:rPr>
         <w:t>frontmost</w:t>
       </w:r>
@@ -6819,6 +6766,7 @@
           <w:color w:val="000000"/>
           <w:sz w:val="27"/>
           <w:szCs w:val="27"/>
+          <w:highlight w:val="yellow"/>
         </w:rPr>
         <w:t xml:space="preserve">. The caller should treat the return value of </w:t>
       </w:r>
@@ -6830,6 +6778,7 @@
           <w:color w:val="000000"/>
           <w:sz w:val="27"/>
           <w:szCs w:val="27"/>
+          <w:highlight w:val="yellow"/>
         </w:rPr>
         <w:t>getChildren</w:t>
       </w:r>
@@ -6840,6 +6789,7 @@
           <w:color w:val="000000"/>
           <w:sz w:val="27"/>
           <w:szCs w:val="27"/>
+          <w:highlight w:val="yellow"/>
         </w:rPr>
         <w:t>(</w:t>
       </w:r>
@@ -6850,6 +6800,7 @@
           <w:color w:val="000000"/>
           <w:sz w:val="27"/>
           <w:szCs w:val="27"/>
+          <w:highlight w:val="yellow"/>
         </w:rPr>
         <w:t>) as immutable.</w:t>
       </w:r>
@@ -6872,6 +6823,7 @@
           <w:color w:val="000000"/>
           <w:sz w:val="27"/>
           <w:szCs w:val="27"/>
+          <w:highlight w:val="yellow"/>
         </w:rPr>
         <w:t>parentToChild</w:t>
       </w:r>
@@ -6883,6 +6835,7 @@
           <w:color w:val="000000"/>
           <w:sz w:val="27"/>
           <w:szCs w:val="27"/>
+          <w:highlight w:val="yellow"/>
         </w:rPr>
         <w:t xml:space="preserve">() and </w:t>
       </w:r>
@@ -6893,6 +6846,7 @@
           <w:color w:val="000000"/>
           <w:sz w:val="27"/>
           <w:szCs w:val="27"/>
+          <w:highlight w:val="yellow"/>
         </w:rPr>
         <w:t>childToParent</w:t>
       </w:r>
@@ -6903,6 +6857,7 @@
           <w:color w:val="000000"/>
           <w:sz w:val="27"/>
           <w:szCs w:val="27"/>
+          <w:highlight w:val="yellow"/>
         </w:rPr>
         <w:t xml:space="preserve">() translate between the group's coordinate system and its parent's coordinate system. </w:t>
       </w:r>
@@ -6914,6 +6869,7 @@
           <w:color w:val="000000"/>
           <w:sz w:val="27"/>
           <w:szCs w:val="27"/>
+          <w:highlight w:val="yellow"/>
         </w:rPr>
         <w:t>parentToChild</w:t>
       </w:r>
@@ -6925,6 +6881,7 @@
           <w:color w:val="000000"/>
           <w:sz w:val="27"/>
           <w:szCs w:val="27"/>
+          <w:highlight w:val="yellow"/>
         </w:rPr>
         <w:t xml:space="preserve">() takes a point in the parent coordinate system and maps it down to the group's coordinate system. For example, if the group is located at (5,10) in its parent, then </w:t>
       </w:r>
@@ -6936,6 +6893,7 @@
           <w:color w:val="000000"/>
           <w:sz w:val="27"/>
           <w:szCs w:val="27"/>
+          <w:highlight w:val="yellow"/>
         </w:rPr>
         <w:t>parentToChild</w:t>
       </w:r>
@@ -6946,6 +6904,7 @@
           <w:color w:val="000000"/>
           <w:sz w:val="27"/>
           <w:szCs w:val="27"/>
+          <w:highlight w:val="yellow"/>
         </w:rPr>
         <w:t>(</w:t>
       </w:r>
@@ -6956,6 +6915,7 @@
           <w:color w:val="000000"/>
           <w:sz w:val="27"/>
           <w:szCs w:val="27"/>
+          <w:highlight w:val="yellow"/>
         </w:rPr>
         <w:t xml:space="preserve">Point(5,10)) should return Point(0,0). Similarly, </w:t>
       </w:r>
@@ -6967,6 +6927,7 @@
           <w:color w:val="000000"/>
           <w:sz w:val="27"/>
           <w:szCs w:val="27"/>
+          <w:highlight w:val="yellow"/>
         </w:rPr>
         <w:t>childToParent</w:t>
       </w:r>
@@ -6977,6 +6938,7 @@
           <w:color w:val="000000"/>
           <w:sz w:val="27"/>
           <w:szCs w:val="27"/>
+          <w:highlight w:val="yellow"/>
         </w:rPr>
         <w:t>(</w:t>
       </w:r>
@@ -6987,8 +6949,18 @@
           <w:color w:val="000000"/>
           <w:sz w:val="27"/>
           <w:szCs w:val="27"/>
-        </w:rPr>
-        <w:t xml:space="preserve">) maps a point in the group's coordinate system up to the parent coordinate system. Most groups will implement these methods as simple translations, but </w:t>
+          <w:highlight w:val="yellow"/>
+        </w:rPr>
+        <w:t>) maps a point in the group's coordinate system up to the parent coordinate system.</w:t>
+      </w:r>
+      <w:r>
+        <w:rPr>
+          <w:rFonts w:ascii="Times" w:hAnsi="Times" w:cs="Times New Roman"/>
+          <w:color w:val="000000"/>
+          <w:sz w:val="27"/>
+          <w:szCs w:val="27"/>
+        </w:rPr>
+        <w:t xml:space="preserve"> Most groups will implement these methods as simple translations, but </w:t>
       </w:r>
       <w:proofErr w:type="spellStart"/>
       <w:r>
@@ -7008,15 +6980,26 @@
           <w:sz w:val="27"/>
           <w:szCs w:val="27"/>
         </w:rPr>
-        <w:t xml:space="preserve"> should take scaling into account as well. (Note: since Point represents integer coordinates, you'll lose some precision if you put a </w:t>
-      </w:r>
-      <w:proofErr w:type="spellStart"/>
-      <w:r>
-        <w:rPr>
-          <w:rFonts w:ascii="Times" w:hAnsi="Times" w:cs="Times New Roman"/>
-          <w:color w:val="000000"/>
-          <w:sz w:val="27"/>
-          <w:szCs w:val="27"/>
+        <w:t xml:space="preserve"> should take scaling into account as </w:t>
+      </w:r>
+      <w:r>
+        <w:rPr>
+          <w:rFonts w:ascii="Times" w:hAnsi="Times" w:cs="Times New Roman"/>
+          <w:color w:val="000000"/>
+          <w:sz w:val="27"/>
+          <w:szCs w:val="27"/>
+          <w:highlight w:val="yellow"/>
+        </w:rPr>
+        <w:t xml:space="preserve">well. (Note: since Point represents integer coordinates, you'll lose some precision if you put a </w:t>
+      </w:r>
+      <w:proofErr w:type="spellStart"/>
+      <w:r>
+        <w:rPr>
+          <w:rFonts w:ascii="Times" w:hAnsi="Times" w:cs="Times New Roman"/>
+          <w:color w:val="000000"/>
+          <w:sz w:val="27"/>
+          <w:szCs w:val="27"/>
+          <w:highlight w:val="yellow"/>
         </w:rPr>
         <w:t>ScaledGroup</w:t>
       </w:r>
@@ -7027,6 +7010,7 @@
           <w:color w:val="000000"/>
           <w:sz w:val="27"/>
           <w:szCs w:val="27"/>
+          <w:highlight w:val="yellow"/>
         </w:rPr>
         <w:t xml:space="preserve"> inside another </w:t>
       </w:r>
@@ -7037,6 +7021,7 @@
           <w:color w:val="000000"/>
           <w:sz w:val="27"/>
           <w:szCs w:val="27"/>
+          <w:highlight w:val="yellow"/>
         </w:rPr>
         <w:t>ScaledGroup</w:t>
       </w:r>
@@ -7047,6 +7032,7 @@
           <w:color w:val="000000"/>
           <w:sz w:val="27"/>
           <w:szCs w:val="27"/>
+          <w:highlight w:val="yellow"/>
         </w:rPr>
         <w:t>. If accurate scaling were important to our toolkit, we'd want to use floating-point coordinates.).</w:t>
       </w:r>
@@ -7157,9 +7143,20 @@
           <w:sz w:val="27"/>
           <w:szCs w:val="27"/>
         </w:rPr>
-        <w:t xml:space="preserve"> and Group implementations that your code has never seen before.</w:t>
+        <w:t xml:space="preserve"> </w:t>
+      </w:r>
+      <w:bookmarkStart w:id="0" w:name="_GoBack"/>
+      <w:r>
+        <w:rPr>
+          <w:rFonts w:ascii="Times" w:eastAsia="Times New Roman" w:hAnsi="Times" w:cs="Times New Roman"/>
+          <w:color w:val="000000"/>
+          <w:sz w:val="27"/>
+          <w:szCs w:val="27"/>
+        </w:rPr>
+        <w:t>and Group implementations that your code has never seen before.</w:t>
       </w:r>
     </w:p>
+    <w:bookmarkEnd w:id="0"/>
     <w:p>
       <w:pPr>
         <w:numPr>

</xml_diff>

<commit_message>
Basic SimpleGroup impelmentation done, not complete though
</commit_message>
<xml_diff>
--- a/Homework2Android/Homework2WriteupAsuiSp13.docx
+++ b/Homework2Android/Homework2WriteupAsuiSp13.docx
@@ -3969,7 +3969,6 @@
           <w:color w:val="000000"/>
           <w:sz w:val="27"/>
           <w:szCs w:val="27"/>
-          <w:highlight w:val="yellow"/>
         </w:rPr>
         <w:t xml:space="preserve">However, calling </w:t>
       </w:r>
@@ -3980,7 +3979,6 @@
           <w:color w:val="000000"/>
           <w:sz w:val="27"/>
           <w:szCs w:val="27"/>
-          <w:highlight w:val="yellow"/>
         </w:rPr>
         <w:t>MoveTo</w:t>
       </w:r>
@@ -3991,7 +3989,6 @@
           <w:color w:val="000000"/>
           <w:sz w:val="27"/>
           <w:szCs w:val="27"/>
-          <w:highlight w:val="yellow"/>
         </w:rPr>
         <w:t xml:space="preserve"> on a text object should always move the top left corner to the specified position passed to </w:t>
       </w:r>
@@ -4002,7 +3999,6 @@
           <w:color w:val="000000"/>
           <w:sz w:val="27"/>
           <w:szCs w:val="27"/>
-          <w:highlight w:val="yellow"/>
         </w:rPr>
         <w:t>MoveTo</w:t>
       </w:r>
@@ -4013,7 +4009,6 @@
           <w:color w:val="000000"/>
           <w:sz w:val="27"/>
           <w:szCs w:val="27"/>
-          <w:highlight w:val="yellow"/>
         </w:rPr>
         <w:t xml:space="preserve"> (therefore, </w:t>
       </w:r>
@@ -4025,7 +4020,6 @@
           <w:color w:val="000000"/>
           <w:sz w:val="27"/>
           <w:szCs w:val="27"/>
-          <w:highlight w:val="yellow"/>
         </w:rPr>
         <w:t>mytext.moveTo</w:t>
       </w:r>
@@ -4036,7 +4030,6 @@
           <w:color w:val="000000"/>
           <w:sz w:val="27"/>
           <w:szCs w:val="27"/>
-          <w:highlight w:val="yellow"/>
         </w:rPr>
         <w:t>(</w:t>
       </w:r>
@@ -4047,7 +4040,6 @@
           <w:color w:val="000000"/>
           <w:sz w:val="27"/>
           <w:szCs w:val="27"/>
-          <w:highlight w:val="yellow"/>
         </w:rPr>
         <w:t xml:space="preserve">10,10) and </w:t>
       </w:r>
@@ -4058,7 +4050,6 @@
           <w:color w:val="000000"/>
           <w:sz w:val="27"/>
           <w:szCs w:val="27"/>
-          <w:highlight w:val="yellow"/>
         </w:rPr>
         <w:t>mytext.setY</w:t>
       </w:r>
@@ -4069,7 +4060,6 @@
           <w:color w:val="000000"/>
           <w:sz w:val="27"/>
           <w:szCs w:val="27"/>
-          <w:highlight w:val="yellow"/>
         </w:rPr>
         <w:t>(10)</w:t>
       </w:r>
@@ -6041,6 +6031,7 @@
           <w:szCs w:val="27"/>
         </w:rPr>
       </w:pPr>
+      <w:bookmarkStart w:id="0" w:name="_GoBack"/>
       <w:proofErr w:type="spellStart"/>
       <w:proofErr w:type="gramStart"/>
       <w:r>
@@ -6065,6 +6056,7 @@
         </w:rPr>
         <w:t>() notifies the group that the bounding box of one of its children has changed.</w:t>
       </w:r>
+      <w:bookmarkEnd w:id="0"/>
     </w:p>
     <w:p>
       <w:pPr>
@@ -7143,20 +7135,9 @@
           <w:sz w:val="27"/>
           <w:szCs w:val="27"/>
         </w:rPr>
-        <w:t xml:space="preserve"> </w:t>
-      </w:r>
-      <w:bookmarkStart w:id="0" w:name="_GoBack"/>
-      <w:r>
-        <w:rPr>
-          <w:rFonts w:ascii="Times" w:eastAsia="Times New Roman" w:hAnsi="Times" w:cs="Times New Roman"/>
-          <w:color w:val="000000"/>
-          <w:sz w:val="27"/>
-          <w:szCs w:val="27"/>
-        </w:rPr>
-        <w:t>and Group implementations that your code has never seen before.</w:t>
+        <w:t xml:space="preserve"> and Group implementations that your code has never seen before.</w:t>
       </w:r>
     </w:p>
-    <w:bookmarkEnd w:id="0"/>
     <w:p>
       <w:pPr>
         <w:numPr>

</xml_diff>

<commit_message>
Basic Assignment seems done
</commit_message>
<xml_diff>
--- a/Homework2Android/Homework2WriteupAsuiSp13.docx
+++ b/Homework2Android/Homework2WriteupAsuiSp13.docx
@@ -4089,7 +4089,6 @@
           <w:color w:val="000000"/>
           <w:sz w:val="27"/>
           <w:szCs w:val="27"/>
-          <w:highlight w:val="yellow"/>
         </w:rPr>
         <w:t>Note that by default, drawing a filled rectangle and an outline rectangle using the same values for width and height actually draws </w:t>
       </w:r>
@@ -4101,7 +4100,6 @@
           <w:color w:val="000000"/>
           <w:sz w:val="27"/>
           <w:szCs w:val="27"/>
-          <w:highlight w:val="yellow"/>
         </w:rPr>
         <w:t>different size rectangles</w:t>
       </w:r>
@@ -4111,7 +4109,6 @@
           <w:color w:val="000000"/>
           <w:sz w:val="27"/>
           <w:szCs w:val="27"/>
-          <w:highlight w:val="yellow"/>
         </w:rPr>
         <w:t>, which I think is weird. Please have the width and height parameters of </w:t>
       </w:r>
@@ -4123,7 +4120,6 @@
           <w:color w:val="000000"/>
           <w:sz w:val="27"/>
           <w:szCs w:val="27"/>
-          <w:highlight w:val="yellow"/>
         </w:rPr>
         <w:t>both</w:t>
       </w:r>
@@ -4133,7 +4129,6 @@
           <w:color w:val="000000"/>
           <w:sz w:val="27"/>
           <w:szCs w:val="27"/>
-          <w:highlight w:val="yellow"/>
         </w:rPr>
         <w:t> </w:t>
       </w:r>
@@ -4144,7 +4139,6 @@
           <w:color w:val="000000"/>
           <w:sz w:val="27"/>
           <w:szCs w:val="27"/>
-          <w:highlight w:val="yellow"/>
         </w:rPr>
         <w:t>OutlineRect</w:t>
       </w:r>
@@ -4155,7 +4149,6 @@
           <w:color w:val="000000"/>
           <w:sz w:val="27"/>
           <w:szCs w:val="27"/>
-          <w:highlight w:val="yellow"/>
         </w:rPr>
         <w:t xml:space="preserve"> and </w:t>
       </w:r>
@@ -4166,7 +4159,6 @@
           <w:color w:val="000000"/>
           <w:sz w:val="27"/>
           <w:szCs w:val="27"/>
-          <w:highlight w:val="yellow"/>
         </w:rPr>
         <w:t>FilledRect</w:t>
       </w:r>
@@ -4177,7 +4169,6 @@
           <w:color w:val="000000"/>
           <w:sz w:val="27"/>
           <w:szCs w:val="27"/>
-          <w:highlight w:val="yellow"/>
         </w:rPr>
         <w:t xml:space="preserve"> draw the same size object. In particular, if x is 0 and the width is 3, then pixels 0, 1, and 2 should be drawn by both.</w:t>
       </w:r>
@@ -4200,7 +4191,6 @@
           <w:color w:val="000000"/>
           <w:sz w:val="27"/>
           <w:szCs w:val="27"/>
-          <w:highlight w:val="yellow"/>
         </w:rPr>
         <w:t>moveTo</w:t>
       </w:r>
@@ -4212,7 +4202,6 @@
           <w:color w:val="000000"/>
           <w:sz w:val="27"/>
           <w:szCs w:val="27"/>
-          <w:highlight w:val="yellow"/>
         </w:rPr>
         <w:t>() moves the graphical object so that the top-left corner of its bounding box is at (</w:t>
       </w:r>
@@ -4223,7 +4212,6 @@
           <w:color w:val="000000"/>
           <w:sz w:val="27"/>
           <w:szCs w:val="27"/>
-          <w:highlight w:val="yellow"/>
         </w:rPr>
         <w:t>x,y</w:t>
       </w:r>
@@ -4234,7 +4222,6 @@
           <w:color w:val="000000"/>
           <w:sz w:val="27"/>
           <w:szCs w:val="27"/>
-          <w:highlight w:val="yellow"/>
         </w:rPr>
         <w:t>).</w:t>
       </w:r>
@@ -4297,7 +4284,6 @@
           <w:color w:val="000000"/>
           <w:sz w:val="27"/>
           <w:szCs w:val="27"/>
-          <w:highlight w:val="yellow"/>
         </w:rPr>
         <w:t>getGroup</w:t>
       </w:r>
@@ -4309,7 +4295,6 @@
           <w:color w:val="000000"/>
           <w:sz w:val="27"/>
           <w:szCs w:val="27"/>
-          <w:highlight w:val="yellow"/>
         </w:rPr>
         <w:t xml:space="preserve">() and </w:t>
       </w:r>
@@ -4320,7 +4305,6 @@
           <w:color w:val="000000"/>
           <w:sz w:val="27"/>
           <w:szCs w:val="27"/>
-          <w:highlight w:val="yellow"/>
         </w:rPr>
         <w:t>setGroup</w:t>
       </w:r>
@@ -4331,7 +4315,6 @@
           <w:color w:val="000000"/>
           <w:sz w:val="27"/>
           <w:szCs w:val="27"/>
-          <w:highlight w:val="yellow"/>
         </w:rPr>
         <w:t>() get and set the group to which the graphical object belongs.</w:t>
       </w:r>
@@ -4394,7 +4377,6 @@
           <w:color w:val="000000"/>
           <w:sz w:val="27"/>
           <w:szCs w:val="27"/>
-          <w:highlight w:val="yellow"/>
         </w:rPr>
         <w:t>setAffineTransform</w:t>
       </w:r>
@@ -4406,7 +4388,6 @@
           <w:color w:val="000000"/>
           <w:sz w:val="27"/>
           <w:szCs w:val="27"/>
-          <w:highlight w:val="yellow"/>
         </w:rPr>
         <w:t xml:space="preserve"> is used to tell the object the transform that should be used to draw the object itself, and </w:t>
       </w:r>
@@ -4417,7 +4398,6 @@
           <w:color w:val="000000"/>
           <w:sz w:val="27"/>
           <w:szCs w:val="27"/>
-          <w:highlight w:val="yellow"/>
         </w:rPr>
         <w:t>getAffineTransform</w:t>
       </w:r>
@@ -4428,7 +4408,6 @@
           <w:color w:val="000000"/>
           <w:sz w:val="27"/>
           <w:szCs w:val="27"/>
-          <w:highlight w:val="yellow"/>
         </w:rPr>
         <w:t xml:space="preserve"> returns the transform that was previously set. The object should assume the identity transform if </w:t>
       </w:r>
@@ -4439,7 +4418,6 @@
           <w:color w:val="000000"/>
           <w:sz w:val="27"/>
           <w:szCs w:val="27"/>
-          <w:highlight w:val="yellow"/>
         </w:rPr>
         <w:t>setAffineTransform</w:t>
       </w:r>
@@ -4450,7 +4428,6 @@
           <w:color w:val="000000"/>
           <w:sz w:val="27"/>
           <w:szCs w:val="27"/>
-          <w:highlight w:val="yellow"/>
         </w:rPr>
         <w:t xml:space="preserve"> is not called. You will probably only need to use this method if you implement </w:t>
       </w:r>
@@ -4461,7 +4438,6 @@
           <w:color w:val="000000"/>
           <w:sz w:val="27"/>
           <w:szCs w:val="27"/>
-          <w:highlight w:val="yellow"/>
         </w:rPr>
         <w:t>RotateGroup</w:t>
       </w:r>
@@ -4472,7 +4448,6 @@
           <w:color w:val="000000"/>
           <w:sz w:val="27"/>
           <w:szCs w:val="27"/>
-          <w:highlight w:val="yellow"/>
         </w:rPr>
         <w:t>, below.</w:t>
       </w:r>
@@ -4543,7 +4518,6 @@
           <w:color w:val="000000"/>
           <w:sz w:val="27"/>
           <w:szCs w:val="27"/>
-          <w:highlight w:val="yellow"/>
         </w:rPr>
         <w:t>SimpleGroup</w:t>
       </w:r>
@@ -4579,7 +4553,6 @@
           <w:color w:val="000000"/>
           <w:sz w:val="27"/>
           <w:szCs w:val="27"/>
-          <w:highlight w:val="yellow"/>
         </w:rPr>
         <w:t>LayoutGroup</w:t>
       </w:r>
@@ -4615,7 +4588,6 @@
           <w:color w:val="000000"/>
           <w:sz w:val="27"/>
           <w:szCs w:val="27"/>
-          <w:highlight w:val="yellow"/>
         </w:rPr>
         <w:t>ScaledGroup</w:t>
       </w:r>
@@ -5158,7 +5130,6 @@
           <w:color w:val="000000"/>
           <w:sz w:val="27"/>
           <w:szCs w:val="27"/>
-          <w:highlight w:val="yellow"/>
         </w:rPr>
         <w:t xml:space="preserve">Each group class should provide </w:t>
       </w:r>
@@ -5170,7 +5141,6 @@
           <w:color w:val="000000"/>
           <w:sz w:val="27"/>
           <w:szCs w:val="27"/>
-          <w:highlight w:val="yellow"/>
         </w:rPr>
         <w:t>set</w:t>
       </w:r>
@@ -5182,7 +5152,6 @@
           <w:color w:val="000000"/>
           <w:sz w:val="27"/>
           <w:szCs w:val="27"/>
-          <w:highlight w:val="yellow"/>
         </w:rPr>
         <w:t>Param</w:t>
       </w:r>
@@ -5193,7 +5162,6 @@
           <w:color w:val="000000"/>
           <w:sz w:val="27"/>
           <w:szCs w:val="27"/>
-          <w:highlight w:val="yellow"/>
         </w:rPr>
         <w:t>(</w:t>
       </w:r>
@@ -5204,7 +5172,6 @@
           <w:color w:val="000000"/>
           <w:sz w:val="27"/>
           <w:szCs w:val="27"/>
-          <w:highlight w:val="yellow"/>
         </w:rPr>
         <w:t xml:space="preserve">) and </w:t>
       </w:r>
@@ -5215,7 +5182,6 @@
           <w:color w:val="000000"/>
           <w:sz w:val="27"/>
           <w:szCs w:val="27"/>
-          <w:highlight w:val="yellow"/>
         </w:rPr>
         <w:t>get</w:t>
       </w:r>
@@ -5227,7 +5193,6 @@
           <w:color w:val="000000"/>
           <w:sz w:val="27"/>
           <w:szCs w:val="27"/>
-          <w:highlight w:val="yellow"/>
         </w:rPr>
         <w:t>Param</w:t>
       </w:r>
@@ -5238,7 +5203,6 @@
           <w:color w:val="000000"/>
           <w:sz w:val="27"/>
           <w:szCs w:val="27"/>
-          <w:highlight w:val="yellow"/>
         </w:rPr>
         <w:t>() methods for each parameter in its constructor.</w:t>
       </w:r>
@@ -5259,7 +5223,6 @@
           <w:color w:val="000000"/>
           <w:sz w:val="27"/>
           <w:szCs w:val="27"/>
-          <w:highlight w:val="yellow"/>
         </w:rPr>
         <w:t>A group defines a new coordinate system for its children. The coordinates of the children are interpreted relative to the group's origin (the x, y point passed to the group constructor).</w:t>
       </w:r>
@@ -5897,7 +5860,6 @@
           <w:color w:val="000000"/>
           <w:sz w:val="27"/>
           <w:szCs w:val="27"/>
-          <w:highlight w:val="yellow"/>
         </w:rPr>
         <w:t>addChild</w:t>
       </w:r>
@@ -5909,7 +5871,6 @@
           <w:color w:val="000000"/>
           <w:sz w:val="27"/>
           <w:szCs w:val="27"/>
-          <w:highlight w:val="yellow"/>
         </w:rPr>
         <w:t xml:space="preserve">() and </w:t>
       </w:r>
@@ -5920,7 +5881,6 @@
           <w:color w:val="000000"/>
           <w:sz w:val="27"/>
           <w:szCs w:val="27"/>
-          <w:highlight w:val="yellow"/>
         </w:rPr>
         <w:t>removeChild</w:t>
       </w:r>
@@ -5931,7 +5891,6 @@
           <w:color w:val="000000"/>
           <w:sz w:val="27"/>
           <w:szCs w:val="27"/>
-          <w:highlight w:val="yellow"/>
         </w:rPr>
         <w:t xml:space="preserve">() add and remove graphical objects from the group. These methods should call </w:t>
       </w:r>
@@ -5943,7 +5902,6 @@
           <w:color w:val="000000"/>
           <w:sz w:val="27"/>
           <w:szCs w:val="27"/>
-          <w:highlight w:val="yellow"/>
         </w:rPr>
         <w:t>setGroup</w:t>
       </w:r>
@@ -5954,7 +5912,6 @@
           <w:color w:val="000000"/>
           <w:sz w:val="27"/>
           <w:szCs w:val="27"/>
-          <w:highlight w:val="yellow"/>
         </w:rPr>
         <w:t>(</w:t>
       </w:r>
@@ -5965,7 +5922,6 @@
           <w:color w:val="000000"/>
           <w:sz w:val="27"/>
           <w:szCs w:val="27"/>
-          <w:highlight w:val="yellow"/>
         </w:rPr>
         <w:t>) on the child.</w:t>
       </w:r>
@@ -6031,7 +5987,6 @@
           <w:szCs w:val="27"/>
         </w:rPr>
       </w:pPr>
-      <w:bookmarkStart w:id="0" w:name="_GoBack"/>
       <w:proofErr w:type="spellStart"/>
       <w:proofErr w:type="gramStart"/>
       <w:r>
@@ -6040,7 +5995,6 @@
           <w:color w:val="000000"/>
           <w:sz w:val="27"/>
           <w:szCs w:val="27"/>
-          <w:highlight w:val="yellow"/>
         </w:rPr>
         <w:t>resizeChild</w:t>
       </w:r>
@@ -6052,11 +6006,9 @@
           <w:color w:val="000000"/>
           <w:sz w:val="27"/>
           <w:szCs w:val="27"/>
-          <w:highlight w:val="yellow"/>
         </w:rPr>
         <w:t>() notifies the group that the bounding box of one of its children has changed.</w:t>
       </w:r>
-      <w:bookmarkEnd w:id="0"/>
     </w:p>
     <w:p>
       <w:pPr>
@@ -6076,7 +6028,6 @@
           <w:color w:val="000000"/>
           <w:sz w:val="27"/>
           <w:szCs w:val="27"/>
-          <w:highlight w:val="yellow"/>
         </w:rPr>
         <w:t>bringChildToFront</w:t>
       </w:r>
@@ -6167,6 +6118,8 @@
           <w:szCs w:val="27"/>
         </w:rPr>
       </w:pPr>
+      <w:bookmarkStart w:id="0" w:name="_GoBack"/>
+      <w:bookmarkEnd w:id="0"/>
       <w:proofErr w:type="gramStart"/>
       <w:r>
         <w:rPr>
@@ -6174,7 +6127,6 @@
           <w:color w:val="000000"/>
           <w:sz w:val="27"/>
           <w:szCs w:val="27"/>
-          <w:highlight w:val="yellow"/>
         </w:rPr>
         <w:t>damage</w:t>
       </w:r>
@@ -6185,7 +6137,6 @@
           <w:color w:val="000000"/>
           <w:sz w:val="27"/>
           <w:szCs w:val="27"/>
-          <w:highlight w:val="yellow"/>
         </w:rPr>
         <w:t xml:space="preserve">() collects rectangles that need to be redrawn. When a graphical object changes, it should call the </w:t>
       </w:r>
@@ -6196,7 +6147,6 @@
           <w:color w:val="000000"/>
           <w:sz w:val="27"/>
           <w:szCs w:val="27"/>
-          <w:highlight w:val="yellow"/>
         </w:rPr>
         <w:t>damage(</w:t>
       </w:r>
@@ -6207,7 +6157,6 @@
           <w:color w:val="000000"/>
           <w:sz w:val="27"/>
           <w:szCs w:val="27"/>
-          <w:highlight w:val="yellow"/>
         </w:rPr>
         <w:t xml:space="preserve">) method of the group it belongs to, passing its old bounding box and its new bounding box if it has moved. If a group object is part of another group object, it should propagate the damaged rectangle up to its parent group. The next time </w:t>
       </w:r>
@@ -6218,7 +6167,6 @@
           <w:color w:val="000000"/>
           <w:sz w:val="27"/>
           <w:szCs w:val="27"/>
-          <w:highlight w:val="yellow"/>
         </w:rPr>
         <w:t>draw(</w:t>
       </w:r>
@@ -6229,7 +6177,6 @@
           <w:color w:val="000000"/>
           <w:sz w:val="27"/>
           <w:szCs w:val="27"/>
-          <w:highlight w:val="yellow"/>
         </w:rPr>
         <w:t>) is called on the group, it should call draw() on all children.</w:t>
       </w:r>

</xml_diff>